<commit_message>
documentacion analisis estatico del sistema
</commit_message>
<xml_diff>
--- a/documentacion_Recuperacion/Documentacion.docx
+++ b/documentacion_Recuperacion/Documentacion.docx
@@ -1005,20 +1005,12 @@
         </w:rPr>
         <w:t xml:space="preserve">Realizar el análisis de una aplicación (Sistema de </w:t>
       </w:r>
-      <w:proofErr w:type="gramStart"/>
-      <w:r>
-        <w:rPr>
-          <w:rFonts w:asciiTheme="majorHAnsi" w:hAnsiTheme="majorHAnsi" w:cstheme="majorHAnsi"/>
-        </w:rPr>
-        <w:t>facturación</w:t>
-      </w:r>
-      <w:r>
-        <w:rPr>
-          <w:rFonts w:asciiTheme="majorHAnsi" w:hAnsiTheme="majorHAnsi" w:cstheme="majorHAnsi"/>
-        </w:rPr>
-        <w:t>)para</w:t>
-      </w:r>
-      <w:proofErr w:type="gramEnd"/>
+      <w:r>
+        <w:rPr>
+          <w:rFonts w:asciiTheme="majorHAnsi" w:hAnsiTheme="majorHAnsi" w:cstheme="majorHAnsi"/>
+        </w:rPr>
+        <w:t>facturación) para</w:t>
+      </w:r>
       <w:r>
         <w:rPr>
           <w:rFonts w:asciiTheme="majorHAnsi" w:hAnsiTheme="majorHAnsi" w:cstheme="majorHAnsi"/>
@@ -1106,16 +1098,14 @@
         <w:rPr>
           <w:rFonts w:asciiTheme="majorHAnsi" w:hAnsiTheme="majorHAnsi" w:cstheme="majorHAnsi"/>
         </w:rPr>
-        <w:t xml:space="preserve">Analizar los archivos principales de el sistema para entender </w:t>
-      </w:r>
-      <w:proofErr w:type="spellStart"/>
-      <w:r>
-        <w:rPr>
-          <w:rFonts w:asciiTheme="majorHAnsi" w:hAnsiTheme="majorHAnsi" w:cstheme="majorHAnsi"/>
-        </w:rPr>
-        <w:t>us</w:t>
-      </w:r>
-      <w:proofErr w:type="spellEnd"/>
+        <w:t>Analizar los archivos principales de el sistema para entender s</w:t>
+      </w:r>
+      <w:r>
+        <w:rPr>
+          <w:rFonts w:asciiTheme="majorHAnsi" w:hAnsiTheme="majorHAnsi" w:cstheme="majorHAnsi"/>
+        </w:rPr>
+        <w:t>u</w:t>
+      </w:r>
       <w:r>
         <w:rPr>
           <w:rFonts w:asciiTheme="majorHAnsi" w:hAnsiTheme="majorHAnsi" w:cstheme="majorHAnsi"/>
@@ -3919,38 +3909,36 @@
     </w:p>
     <w:p>
       <w:pPr>
-        <w:numPr>
-          <w:ilvl w:val="0"/>
-          <w:numId w:val="1"/>
-        </w:numPr>
-        <w:rPr>
-          <w:rFonts w:asciiTheme="majorHAnsi" w:hAnsiTheme="majorHAnsi" w:cstheme="majorHAnsi"/>
-          <w:b/>
-          <w:bCs/>
-          <w:sz w:val="22"/>
-          <w:szCs w:val="22"/>
-        </w:rPr>
-      </w:pPr>
-      <w:r>
-        <w:rPr>
-          <w:rFonts w:asciiTheme="majorHAnsi" w:hAnsiTheme="majorHAnsi" w:cstheme="majorHAnsi"/>
-          <w:b/>
-          <w:bCs/>
-          <w:sz w:val="22"/>
-          <w:szCs w:val="22"/>
-        </w:rPr>
-        <w:t xml:space="preserve">MODELO DE CASOS DE USO </w:t>
-      </w:r>
-    </w:p>
-    <w:p>
-      <w:pPr>
-        <w:ind w:left="720"/>
-        <w:rPr>
-          <w:rFonts w:asciiTheme="majorHAnsi" w:hAnsiTheme="majorHAnsi" w:cstheme="majorHAnsi"/>
-          <w:b/>
-          <w:bCs/>
-          <w:sz w:val="22"/>
-          <w:szCs w:val="22"/>
+        <w:pStyle w:val="NormalWeb"/>
+        <w:ind w:left="360"/>
+        <w:rPr>
+          <w:rFonts w:asciiTheme="majorHAnsi" w:hAnsiTheme="majorHAnsi" w:cstheme="majorHAnsi"/>
+          <w:sz w:val="22"/>
+          <w:szCs w:val="22"/>
+          <w:lang w:val="es-EC"/>
+        </w:rPr>
+      </w:pPr>
+      <w:r>
+        <w:rPr>
+          <w:rFonts w:asciiTheme="majorHAnsi" w:hAnsiTheme="majorHAnsi" w:cstheme="majorHAnsi"/>
+          <w:b/>
+          <w:bCs/>
+          <w:sz w:val="22"/>
+          <w:szCs w:val="22"/>
+          <w:lang w:val="es-EC"/>
+        </w:rPr>
+        <w:t>Diagrama de arquitectura del sistema.</w:t>
+      </w:r>
+    </w:p>
+    <w:p>
+      <w:pPr>
+        <w:pStyle w:val="NormalWeb"/>
+        <w:ind w:left="360"/>
+        <w:rPr>
+          <w:rFonts w:asciiTheme="majorHAnsi" w:hAnsiTheme="majorHAnsi" w:cstheme="majorHAnsi"/>
+          <w:sz w:val="22"/>
+          <w:szCs w:val="22"/>
+          <w:lang w:val="es-EC"/>
         </w:rPr>
       </w:pPr>
       <w:r>
@@ -3959,10 +3947,10 @@
         </w:rPr>
         <w:lastRenderedPageBreak/>
         <w:drawing>
-          <wp:inline distT="0" distB="0" distL="0" distR="0" wp14:anchorId="1B28AEF0" wp14:editId="462F5D85">
-            <wp:extent cx="4483100" cy="8495665"/>
-            <wp:effectExtent l="0" t="0" r="0" b="635"/>
-            <wp:docPr id="1094858112" name="Imagen 2" descr="PlantUML diagram"/>
+          <wp:inline distT="0" distB="0" distL="0" distR="0" wp14:anchorId="3ADAFAED" wp14:editId="0B75778D">
+            <wp:extent cx="5939790" cy="2369185"/>
+            <wp:effectExtent l="0" t="0" r="3810" b="0"/>
+            <wp:docPr id="1857212843" name="Imagen 2" descr="PlantUML diagram"/>
             <wp:cNvGraphicFramePr>
               <a:graphicFrameLocks xmlns:a="http://schemas.openxmlformats.org/drawingml/2006/main" noChangeAspect="1"/>
             </wp:cNvGraphicFramePr>
@@ -3976,7 +3964,7 @@
                     </pic:cNvPicPr>
                   </pic:nvPicPr>
                   <pic:blipFill>
-                    <a:blip r:embed="rId8">
+                    <a:blip r:embed="rId8" cstate="print">
                       <a:extLst>
                         <a:ext uri="{28A0092B-C50C-407E-A947-70E740481C1C}">
                           <a14:useLocalDpi xmlns:a14="http://schemas.microsoft.com/office/drawing/2010/main" val="0"/>
@@ -3991,7 +3979,7 @@
                   <pic:spPr bwMode="auto">
                     <a:xfrm>
                       <a:off x="0" y="0"/>
-                      <a:ext cx="4483100" cy="8495665"/>
+                      <a:ext cx="5939790" cy="2369185"/>
                     </a:xfrm>
                     <a:prstGeom prst="rect">
                       <a:avLst/>
@@ -4010,18 +3998,6 @@
     </w:p>
     <w:p>
       <w:pPr>
-        <w:ind w:left="720"/>
-        <w:rPr>
-          <w:rFonts w:asciiTheme="majorHAnsi" w:hAnsiTheme="majorHAnsi" w:cstheme="majorHAnsi"/>
-          <w:b/>
-          <w:bCs/>
-          <w:sz w:val="22"/>
-          <w:szCs w:val="22"/>
-        </w:rPr>
-      </w:pPr>
-    </w:p>
-    <w:p>
-      <w:pPr>
         <w:numPr>
           <w:ilvl w:val="0"/>
           <w:numId w:val="1"/>
@@ -4042,6 +4018,108 @@
           <w:sz w:val="22"/>
           <w:szCs w:val="22"/>
         </w:rPr>
+        <w:t xml:space="preserve">MODELO DE CASOS DE USO </w:t>
+      </w:r>
+    </w:p>
+    <w:p>
+      <w:pPr>
+        <w:ind w:left="720"/>
+        <w:rPr>
+          <w:rFonts w:asciiTheme="majorHAnsi" w:hAnsiTheme="majorHAnsi" w:cstheme="majorHAnsi"/>
+          <w:b/>
+          <w:bCs/>
+          <w:sz w:val="22"/>
+          <w:szCs w:val="22"/>
+        </w:rPr>
+      </w:pPr>
+      <w:r>
+        <w:rPr>
+          <w:noProof/>
+        </w:rPr>
+        <w:drawing>
+          <wp:inline distT="0" distB="0" distL="0" distR="0" wp14:anchorId="5DE1D804" wp14:editId="45ACA652">
+            <wp:extent cx="5939790" cy="1353820"/>
+            <wp:effectExtent l="0" t="0" r="3810" b="0"/>
+            <wp:docPr id="823789349" name="Imagen 3" descr="PlantUML diagram"/>
+            <wp:cNvGraphicFramePr>
+              <a:graphicFrameLocks xmlns:a="http://schemas.openxmlformats.org/drawingml/2006/main" noChangeAspect="1"/>
+            </wp:cNvGraphicFramePr>
+            <a:graphic xmlns:a="http://schemas.openxmlformats.org/drawingml/2006/main">
+              <a:graphicData uri="http://schemas.openxmlformats.org/drawingml/2006/picture">
+                <pic:pic xmlns:pic="http://schemas.openxmlformats.org/drawingml/2006/picture">
+                  <pic:nvPicPr>
+                    <pic:cNvPr id="0" name="Picture 3" descr="PlantUML diagram"/>
+                    <pic:cNvPicPr>
+                      <a:picLocks noChangeAspect="1" noChangeArrowheads="1"/>
+                    </pic:cNvPicPr>
+                  </pic:nvPicPr>
+                  <pic:blipFill>
+                    <a:blip r:embed="rId9" cstate="print">
+                      <a:extLst>
+                        <a:ext uri="{28A0092B-C50C-407E-A947-70E740481C1C}">
+                          <a14:useLocalDpi xmlns:a14="http://schemas.microsoft.com/office/drawing/2010/main" val="0"/>
+                        </a:ext>
+                      </a:extLst>
+                    </a:blip>
+                    <a:srcRect/>
+                    <a:stretch>
+                      <a:fillRect/>
+                    </a:stretch>
+                  </pic:blipFill>
+                  <pic:spPr bwMode="auto">
+                    <a:xfrm>
+                      <a:off x="0" y="0"/>
+                      <a:ext cx="5939790" cy="1353820"/>
+                    </a:xfrm>
+                    <a:prstGeom prst="rect">
+                      <a:avLst/>
+                    </a:prstGeom>
+                    <a:noFill/>
+                    <a:ln>
+                      <a:noFill/>
+                    </a:ln>
+                  </pic:spPr>
+                </pic:pic>
+              </a:graphicData>
+            </a:graphic>
+          </wp:inline>
+        </w:drawing>
+      </w:r>
+    </w:p>
+    <w:p>
+      <w:pPr>
+        <w:ind w:left="720"/>
+        <w:rPr>
+          <w:rFonts w:asciiTheme="majorHAnsi" w:hAnsiTheme="majorHAnsi" w:cstheme="majorHAnsi"/>
+          <w:b/>
+          <w:bCs/>
+          <w:sz w:val="22"/>
+          <w:szCs w:val="22"/>
+        </w:rPr>
+      </w:pPr>
+    </w:p>
+    <w:p>
+      <w:pPr>
+        <w:numPr>
+          <w:ilvl w:val="0"/>
+          <w:numId w:val="1"/>
+        </w:numPr>
+        <w:rPr>
+          <w:rFonts w:asciiTheme="majorHAnsi" w:hAnsiTheme="majorHAnsi" w:cstheme="majorHAnsi"/>
+          <w:b/>
+          <w:bCs/>
+          <w:sz w:val="22"/>
+          <w:szCs w:val="22"/>
+        </w:rPr>
+      </w:pPr>
+      <w:r>
+        <w:rPr>
+          <w:rFonts w:asciiTheme="majorHAnsi" w:hAnsiTheme="majorHAnsi" w:cstheme="majorHAnsi"/>
+          <w:b/>
+          <w:bCs/>
+          <w:sz w:val="22"/>
+          <w:szCs w:val="22"/>
+        </w:rPr>
         <w:t xml:space="preserve">Análisis </w:t>
       </w:r>
       <w:proofErr w:type="spellStart"/>
@@ -4076,7 +4154,6 @@
           <w:sz w:val="22"/>
           <w:szCs w:val="22"/>
         </w:rPr>
-        <w:lastRenderedPageBreak/>
         <w:t xml:space="preserve">Como primer paso realizamos la configuración del entorno en el que se puede desplegar el sistema pa poder utilizarlo en modo local, basándonos en el requerimiento del codigo alojado en el reposito rio de GitHub comprobamos que necesitamos </w:t>
       </w:r>
       <w:proofErr w:type="spellStart"/>
@@ -4110,7 +4187,17 @@
           <w:sz w:val="22"/>
           <w:szCs w:val="22"/>
         </w:rPr>
-        <w:t>soao</w:t>
+        <w:t>soa</w:t>
+      </w:r>
+      <w:r>
+        <w:rPr>
+          <w:rFonts w:asciiTheme="majorHAnsi" w:hAnsiTheme="majorHAnsi" w:cstheme="majorHAnsi"/>
+          <w:b/>
+          <w:bCs/>
+          <w:sz w:val="22"/>
+          <w:szCs w:val="22"/>
+        </w:rPr>
+        <w:t>p</w:t>
       </w:r>
       <w:proofErr w:type="spellEnd"/>
       <w:r>
@@ -4165,29 +4252,47 @@
           <w:sz w:val="22"/>
           <w:szCs w:val="22"/>
         </w:rPr>
-        <w:t xml:space="preserve"> lo </w:t>
-      </w:r>
-      <w:proofErr w:type="spellStart"/>
-      <w:r>
-        <w:rPr>
-          <w:rFonts w:asciiTheme="majorHAnsi" w:hAnsiTheme="majorHAnsi" w:cstheme="majorHAnsi"/>
-          <w:b/>
-          <w:bCs/>
-          <w:sz w:val="22"/>
-          <w:szCs w:val="22"/>
-        </w:rPr>
-        <w:t>caul</w:t>
-      </w:r>
-      <w:proofErr w:type="spellEnd"/>
-      <w:r>
-        <w:rPr>
-          <w:rFonts w:asciiTheme="majorHAnsi" w:hAnsiTheme="majorHAnsi" w:cstheme="majorHAnsi"/>
-          <w:b/>
-          <w:bCs/>
-          <w:sz w:val="22"/>
-          <w:szCs w:val="22"/>
-        </w:rPr>
-        <w:t xml:space="preserve"> es modifican en el archivo </w:t>
+        <w:t xml:space="preserve"> lo c</w:t>
+      </w:r>
+      <w:r>
+        <w:rPr>
+          <w:rFonts w:asciiTheme="majorHAnsi" w:hAnsiTheme="majorHAnsi" w:cstheme="majorHAnsi"/>
+          <w:b/>
+          <w:bCs/>
+          <w:sz w:val="22"/>
+          <w:szCs w:val="22"/>
+        </w:rPr>
+        <w:t>ua</w:t>
+      </w:r>
+      <w:r>
+        <w:rPr>
+          <w:rFonts w:asciiTheme="majorHAnsi" w:hAnsiTheme="majorHAnsi" w:cstheme="majorHAnsi"/>
+          <w:b/>
+          <w:bCs/>
+          <w:sz w:val="22"/>
+          <w:szCs w:val="22"/>
+        </w:rPr>
+        <w:t>l s</w:t>
+      </w:r>
+      <w:r>
+        <w:rPr>
+          <w:rFonts w:asciiTheme="majorHAnsi" w:hAnsiTheme="majorHAnsi" w:cstheme="majorHAnsi"/>
+          <w:b/>
+          <w:bCs/>
+          <w:sz w:val="22"/>
+          <w:szCs w:val="22"/>
+        </w:rPr>
+        <w:t>e</w:t>
+      </w:r>
+      <w:r>
+        <w:rPr>
+          <w:rFonts w:asciiTheme="majorHAnsi" w:hAnsiTheme="majorHAnsi" w:cstheme="majorHAnsi"/>
+          <w:b/>
+          <w:bCs/>
+          <w:sz w:val="22"/>
+          <w:szCs w:val="22"/>
+        </w:rPr>
+        <w:t xml:space="preserve"> modifican en el archivo </w:t>
       </w:r>
       <w:proofErr w:type="spellStart"/>
       <w:r>
@@ -4269,7 +4374,7 @@
                     <pic:cNvPicPr/>
                   </pic:nvPicPr>
                   <pic:blipFill>
-                    <a:blip r:embed="rId9"/>
+                    <a:blip r:embed="rId10"/>
                     <a:stretch>
                       <a:fillRect/>
                     </a:stretch>
@@ -4325,7 +4430,7 @@
                     <pic:cNvPicPr/>
                   </pic:nvPicPr>
                   <pic:blipFill>
-                    <a:blip r:embed="rId10"/>
+                    <a:blip r:embed="rId11"/>
                     <a:stretch>
                       <a:fillRect/>
                     </a:stretch>
@@ -4493,6 +4598,7 @@
         <w:rPr>
           <w:noProof/>
         </w:rPr>
+        <w:lastRenderedPageBreak/>
         <mc:AlternateContent>
           <mc:Choice Requires="wps">
             <w:drawing>
@@ -4583,7 +4689,7 @@
                     <pic:cNvPicPr/>
                   </pic:nvPicPr>
                   <pic:blipFill rotWithShape="1">
-                    <a:blip r:embed="rId11"/>
+                    <a:blip r:embed="rId12"/>
                     <a:srcRect r="31091" b="77212"/>
                     <a:stretch>
                       <a:fillRect/>
@@ -4713,7 +4819,7 @@
                     <pic:cNvPicPr/>
                   </pic:nvPicPr>
                   <pic:blipFill>
-                    <a:blip r:embed="rId12"/>
+                    <a:blip r:embed="rId13"/>
                     <a:stretch>
                       <a:fillRect/>
                     </a:stretch>
@@ -4750,7 +4856,6 @@
           <w:szCs w:val="22"/>
           <w:lang w:val="es-EC"/>
         </w:rPr>
-        <w:lastRenderedPageBreak/>
         <w:t xml:space="preserve">Observando la estructura del directorio nos podemos fijar que tiene muchos documentos de diferente formato lo cual podemos deducir que el sistema tiene lenguajes de JavaScript, PHP, </w:t>
       </w:r>
       <w:proofErr w:type="spellStart"/>
@@ -4773,34 +4878,2391 @@
           <w:szCs w:val="22"/>
           <w:lang w:val="es-EC"/>
         </w:rPr>
-        <w:t xml:space="preserve">, entre otros </w:t>
-      </w:r>
-    </w:p>
-    <w:p>
-      <w:pPr>
-        <w:ind w:left="720"/>
-        <w:rPr>
-          <w:rFonts w:asciiTheme="majorHAnsi" w:hAnsiTheme="majorHAnsi" w:cstheme="majorHAnsi"/>
-          <w:sz w:val="22"/>
-          <w:szCs w:val="22"/>
-          <w:lang w:val="es-EC"/>
-        </w:rPr>
-      </w:pPr>
-    </w:p>
-    <w:p>
-      <w:pPr>
-        <w:pStyle w:val="Prrafodelista"/>
-        <w:ind w:left="720"/>
-        <w:rPr>
-          <w:rFonts w:asciiTheme="majorHAnsi" w:hAnsiTheme="majorHAnsi" w:cstheme="majorHAnsi"/>
-          <w:b/>
-          <w:bCs/>
+        <w:t>, entre otros</w:t>
+      </w:r>
+      <w:r>
+        <w:rPr>
+          <w:rFonts w:asciiTheme="majorHAnsi" w:hAnsiTheme="majorHAnsi" w:cstheme="majorHAnsi"/>
+          <w:sz w:val="22"/>
+          <w:szCs w:val="22"/>
+          <w:lang w:val="es-EC"/>
+        </w:rPr>
+        <w:t>,</w:t>
+      </w:r>
+    </w:p>
+    <w:p>
+      <w:pPr>
+        <w:jc w:val="center"/>
+        <w:rPr>
+          <w:rFonts w:asciiTheme="majorHAnsi" w:hAnsiTheme="majorHAnsi" w:cstheme="majorHAnsi"/>
+          <w:sz w:val="22"/>
+          <w:szCs w:val="22"/>
+          <w:lang w:val="es-EC"/>
+        </w:rPr>
+      </w:pPr>
+      <w:r>
+        <w:rPr>
+          <w:noProof/>
+        </w:rPr>
+        <w:drawing>
+          <wp:inline distT="0" distB="0" distL="0" distR="0" wp14:anchorId="4A9FC2A2" wp14:editId="41D9A3F0">
+            <wp:extent cx="1593564" cy="3498574"/>
+            <wp:effectExtent l="0" t="0" r="6985" b="6985"/>
+            <wp:docPr id="72606118" name="Imagen 1"/>
+            <wp:cNvGraphicFramePr>
+              <a:graphicFrameLocks xmlns:a="http://schemas.openxmlformats.org/drawingml/2006/main" noChangeAspect="1"/>
+            </wp:cNvGraphicFramePr>
+            <a:graphic xmlns:a="http://schemas.openxmlformats.org/drawingml/2006/main">
+              <a:graphicData uri="http://schemas.openxmlformats.org/drawingml/2006/picture">
+                <pic:pic xmlns:pic="http://schemas.openxmlformats.org/drawingml/2006/picture">
+                  <pic:nvPicPr>
+                    <pic:cNvPr id="72606118" name=""/>
+                    <pic:cNvPicPr/>
+                  </pic:nvPicPr>
+                  <pic:blipFill>
+                    <a:blip r:embed="rId14"/>
+                    <a:stretch>
+                      <a:fillRect/>
+                    </a:stretch>
+                  </pic:blipFill>
+                  <pic:spPr>
+                    <a:xfrm>
+                      <a:off x="0" y="0"/>
+                      <a:ext cx="1596995" cy="3506106"/>
+                    </a:xfrm>
+                    <a:prstGeom prst="rect">
+                      <a:avLst/>
+                    </a:prstGeom>
+                  </pic:spPr>
+                </pic:pic>
+              </a:graphicData>
+            </a:graphic>
+          </wp:inline>
+        </w:drawing>
+      </w:r>
+    </w:p>
+    <w:p>
+      <w:pPr>
+        <w:rPr>
+          <w:rFonts w:asciiTheme="majorHAnsi" w:hAnsiTheme="majorHAnsi" w:cstheme="majorHAnsi"/>
+          <w:sz w:val="22"/>
+          <w:szCs w:val="22"/>
+          <w:lang w:val="es-EC"/>
+        </w:rPr>
+      </w:pPr>
+      <w:r>
+        <w:rPr>
+          <w:rFonts w:asciiTheme="majorHAnsi" w:hAnsiTheme="majorHAnsi" w:cstheme="majorHAnsi"/>
+          <w:sz w:val="22"/>
+          <w:szCs w:val="22"/>
+          <w:lang w:val="es-EC"/>
+        </w:rPr>
+        <w:t xml:space="preserve">Una vez integrado el </w:t>
+      </w:r>
+      <w:proofErr w:type="spellStart"/>
+      <w:r>
+        <w:rPr>
+          <w:rFonts w:asciiTheme="majorHAnsi" w:hAnsiTheme="majorHAnsi" w:cstheme="majorHAnsi"/>
+          <w:sz w:val="22"/>
+          <w:szCs w:val="22"/>
+          <w:lang w:val="es-EC"/>
+        </w:rPr>
+        <w:t>directoreio</w:t>
+      </w:r>
+      <w:proofErr w:type="spellEnd"/>
+      <w:r>
+        <w:rPr>
+          <w:rFonts w:asciiTheme="majorHAnsi" w:hAnsiTheme="majorHAnsi" w:cstheme="majorHAnsi"/>
+          <w:sz w:val="22"/>
+          <w:szCs w:val="22"/>
+          <w:lang w:val="es-EC"/>
+        </w:rPr>
+        <w:t xml:space="preserve"> a nuestro ide </w:t>
+      </w:r>
+      <w:proofErr w:type="spellStart"/>
+      <w:r>
+        <w:rPr>
+          <w:rFonts w:asciiTheme="majorHAnsi" w:hAnsiTheme="majorHAnsi" w:cstheme="majorHAnsi"/>
+          <w:sz w:val="22"/>
+          <w:szCs w:val="22"/>
+          <w:lang w:val="es-EC"/>
+        </w:rPr>
+        <w:t>porcedemos</w:t>
+      </w:r>
+      <w:proofErr w:type="spellEnd"/>
+      <w:r>
+        <w:rPr>
+          <w:rFonts w:asciiTheme="majorHAnsi" w:hAnsiTheme="majorHAnsi" w:cstheme="majorHAnsi"/>
+          <w:sz w:val="22"/>
+          <w:szCs w:val="22"/>
+          <w:lang w:val="es-EC"/>
+        </w:rPr>
+        <w:t xml:space="preserve"> a hacer </w:t>
+      </w:r>
+      <w:proofErr w:type="gramStart"/>
+      <w:r>
+        <w:rPr>
+          <w:rFonts w:asciiTheme="majorHAnsi" w:hAnsiTheme="majorHAnsi" w:cstheme="majorHAnsi"/>
+          <w:sz w:val="22"/>
+          <w:szCs w:val="22"/>
+          <w:lang w:val="es-EC"/>
+        </w:rPr>
+        <w:t>una análisis breve</w:t>
+      </w:r>
+      <w:proofErr w:type="gramEnd"/>
+      <w:r>
+        <w:rPr>
+          <w:rFonts w:asciiTheme="majorHAnsi" w:hAnsiTheme="majorHAnsi" w:cstheme="majorHAnsi"/>
+          <w:sz w:val="22"/>
+          <w:szCs w:val="22"/>
+          <w:lang w:val="es-EC"/>
+        </w:rPr>
+        <w:t xml:space="preserve"> de los ficheros de los cuales se puede deducir los ficheros mas importantes par </w:t>
+      </w:r>
+      <w:proofErr w:type="spellStart"/>
+      <w:r>
+        <w:rPr>
+          <w:rFonts w:asciiTheme="majorHAnsi" w:hAnsiTheme="majorHAnsi" w:cstheme="majorHAnsi"/>
+          <w:sz w:val="22"/>
+          <w:szCs w:val="22"/>
+          <w:lang w:val="es-EC"/>
+        </w:rPr>
+        <w:t>asu</w:t>
+      </w:r>
+      <w:proofErr w:type="spellEnd"/>
+      <w:r>
+        <w:rPr>
+          <w:rFonts w:asciiTheme="majorHAnsi" w:hAnsiTheme="majorHAnsi" w:cstheme="majorHAnsi"/>
+          <w:sz w:val="22"/>
+          <w:szCs w:val="22"/>
+          <w:lang w:val="es-EC"/>
+        </w:rPr>
+        <w:t xml:space="preserve"> funcionamiento como son útil.ph</w:t>
+      </w:r>
+    </w:p>
+    <w:p>
+      <w:pPr>
+        <w:rPr>
+          <w:rFonts w:asciiTheme="majorHAnsi" w:hAnsiTheme="majorHAnsi" w:cstheme="majorHAnsi"/>
+          <w:sz w:val="22"/>
+          <w:szCs w:val="22"/>
+          <w:lang w:val="es-EC"/>
+        </w:rPr>
+      </w:pPr>
+      <w:r>
+        <w:rPr>
+          <w:rFonts w:asciiTheme="majorHAnsi" w:hAnsiTheme="majorHAnsi" w:cstheme="majorHAnsi"/>
+          <w:sz w:val="22"/>
+          <w:szCs w:val="22"/>
+          <w:lang w:val="es-EC"/>
+        </w:rPr>
+        <w:t xml:space="preserve">Este archivo se encarga de la gestión global  y proporciona una única instancia (con el </w:t>
+      </w:r>
+      <w:proofErr w:type="spellStart"/>
+      <w:r>
+        <w:rPr>
+          <w:rFonts w:asciiTheme="majorHAnsi" w:hAnsiTheme="majorHAnsi" w:cstheme="majorHAnsi"/>
+          <w:sz w:val="22"/>
+          <w:szCs w:val="22"/>
+          <w:lang w:val="es-EC"/>
+        </w:rPr>
+        <w:t>patron</w:t>
+      </w:r>
+      <w:proofErr w:type="spellEnd"/>
+      <w:r>
+        <w:rPr>
+          <w:rFonts w:asciiTheme="majorHAnsi" w:hAnsiTheme="majorHAnsi" w:cstheme="majorHAnsi"/>
+          <w:sz w:val="22"/>
+          <w:szCs w:val="22"/>
+          <w:lang w:val="es-EC"/>
+        </w:rPr>
+        <w:t xml:space="preserve"> </w:t>
+      </w:r>
+      <w:proofErr w:type="spellStart"/>
+      <w:r>
+        <w:rPr>
+          <w:rFonts w:asciiTheme="majorHAnsi" w:hAnsiTheme="majorHAnsi" w:cstheme="majorHAnsi"/>
+          <w:sz w:val="22"/>
+          <w:szCs w:val="22"/>
+          <w:lang w:val="es-EC"/>
+        </w:rPr>
+        <w:t>sigleton</w:t>
+      </w:r>
+      <w:proofErr w:type="spellEnd"/>
+      <w:r>
+        <w:rPr>
+          <w:rFonts w:asciiTheme="majorHAnsi" w:hAnsiTheme="majorHAnsi" w:cstheme="majorHAnsi"/>
+          <w:sz w:val="22"/>
+          <w:szCs w:val="22"/>
+          <w:lang w:val="es-EC"/>
+        </w:rPr>
+        <w:t xml:space="preserve">) para acceder a las configuración y servicios de manera consistente en toda la </w:t>
+      </w:r>
+      <w:proofErr w:type="spellStart"/>
+      <w:r>
+        <w:rPr>
+          <w:rFonts w:asciiTheme="majorHAnsi" w:hAnsiTheme="majorHAnsi" w:cstheme="majorHAnsi"/>
+          <w:sz w:val="22"/>
+          <w:szCs w:val="22"/>
+          <w:lang w:val="es-EC"/>
+        </w:rPr>
+        <w:t>aplicacionademas</w:t>
+      </w:r>
+      <w:proofErr w:type="spellEnd"/>
+      <w:r>
+        <w:rPr>
+          <w:rFonts w:asciiTheme="majorHAnsi" w:hAnsiTheme="majorHAnsi" w:cstheme="majorHAnsi"/>
+          <w:sz w:val="22"/>
+          <w:szCs w:val="22"/>
+          <w:lang w:val="es-EC"/>
+        </w:rPr>
+        <w:t xml:space="preserve">  </w:t>
+      </w:r>
+      <w:r>
+        <w:rPr>
+          <w:rFonts w:asciiTheme="majorHAnsi" w:hAnsiTheme="majorHAnsi" w:cstheme="majorHAnsi"/>
+          <w:sz w:val="22"/>
+          <w:szCs w:val="22"/>
+          <w:lang w:val="es-EC"/>
+        </w:rPr>
+        <w:lastRenderedPageBreak/>
+        <w:t xml:space="preserve">centraliza la lógica para obtener y proporcionar los datos de la empresa emisora y los datos dinámico del cliente que proviene de la entrada del usuario, gestiona también al </w:t>
+      </w:r>
+      <w:proofErr w:type="spellStart"/>
+      <w:r>
+        <w:rPr>
+          <w:rFonts w:asciiTheme="majorHAnsi" w:hAnsiTheme="majorHAnsi" w:cstheme="majorHAnsi"/>
+          <w:sz w:val="22"/>
+          <w:szCs w:val="22"/>
+          <w:lang w:val="es-EC"/>
+        </w:rPr>
+        <w:t>coenxcion</w:t>
+      </w:r>
+      <w:proofErr w:type="spellEnd"/>
+      <w:r>
+        <w:rPr>
+          <w:rFonts w:asciiTheme="majorHAnsi" w:hAnsiTheme="majorHAnsi" w:cstheme="majorHAnsi"/>
+          <w:sz w:val="22"/>
+          <w:szCs w:val="22"/>
+          <w:lang w:val="es-EC"/>
+        </w:rPr>
+        <w:t xml:space="preserve"> con la api de </w:t>
+      </w:r>
+      <w:proofErr w:type="spellStart"/>
+      <w:r>
+        <w:rPr>
+          <w:rFonts w:asciiTheme="majorHAnsi" w:hAnsiTheme="majorHAnsi" w:cstheme="majorHAnsi"/>
+          <w:sz w:val="22"/>
+          <w:szCs w:val="22"/>
+          <w:lang w:val="es-EC"/>
+        </w:rPr>
+        <w:t>SUNAt</w:t>
+      </w:r>
+      <w:proofErr w:type="spellEnd"/>
+      <w:r>
+        <w:rPr>
+          <w:rFonts w:asciiTheme="majorHAnsi" w:hAnsiTheme="majorHAnsi" w:cstheme="majorHAnsi"/>
+          <w:sz w:val="22"/>
+          <w:szCs w:val="22"/>
+          <w:lang w:val="es-EC"/>
+        </w:rPr>
+        <w:t xml:space="preserve">  y con el certificado digital y las credenciales SOL necesarias para </w:t>
+      </w:r>
+      <w:proofErr w:type="spellStart"/>
+      <w:r>
+        <w:rPr>
+          <w:rFonts w:asciiTheme="majorHAnsi" w:hAnsiTheme="majorHAnsi" w:cstheme="majorHAnsi"/>
+          <w:sz w:val="22"/>
+          <w:szCs w:val="22"/>
+          <w:lang w:val="es-EC"/>
+        </w:rPr>
+        <w:t>al</w:t>
+      </w:r>
+      <w:proofErr w:type="spellEnd"/>
+      <w:r>
+        <w:rPr>
+          <w:rFonts w:asciiTheme="majorHAnsi" w:hAnsiTheme="majorHAnsi" w:cstheme="majorHAnsi"/>
+          <w:sz w:val="22"/>
+          <w:szCs w:val="22"/>
+          <w:lang w:val="es-EC"/>
+        </w:rPr>
+        <w:t xml:space="preserve"> autenticación, también maneja los archivos crea reportes  y gestiona los errores y las respuestas </w:t>
+      </w:r>
+      <w:proofErr w:type="spellStart"/>
+      <w:r>
+        <w:rPr>
+          <w:rFonts w:asciiTheme="majorHAnsi" w:hAnsiTheme="majorHAnsi" w:cstheme="majorHAnsi"/>
+          <w:sz w:val="22"/>
+          <w:szCs w:val="22"/>
+          <w:lang w:val="es-EC"/>
+        </w:rPr>
+        <w:t>obtenidad</w:t>
+      </w:r>
+      <w:proofErr w:type="spellEnd"/>
+      <w:r>
+        <w:rPr>
+          <w:rFonts w:asciiTheme="majorHAnsi" w:hAnsiTheme="majorHAnsi" w:cstheme="majorHAnsi"/>
+          <w:sz w:val="22"/>
+          <w:szCs w:val="22"/>
+          <w:lang w:val="es-EC"/>
+        </w:rPr>
+        <w:t xml:space="preserve"> de la api de SUNAT</w:t>
+      </w:r>
+    </w:p>
+    <w:p>
+      <w:pPr>
+        <w:rPr>
+          <w:rFonts w:asciiTheme="majorHAnsi" w:hAnsiTheme="majorHAnsi" w:cstheme="majorHAnsi"/>
+          <w:sz w:val="22"/>
+          <w:szCs w:val="22"/>
+          <w:lang w:val="es-EC"/>
+        </w:rPr>
+      </w:pPr>
+      <w:r>
+        <w:rPr>
+          <w:noProof/>
+        </w:rPr>
+        <w:drawing>
+          <wp:inline distT="0" distB="0" distL="0" distR="0" wp14:anchorId="6C692EA3" wp14:editId="655FA245">
+            <wp:extent cx="5939790" cy="3500755"/>
+            <wp:effectExtent l="0" t="0" r="3810" b="4445"/>
+            <wp:docPr id="599832835" name="Imagen 1"/>
+            <wp:cNvGraphicFramePr>
+              <a:graphicFrameLocks xmlns:a="http://schemas.openxmlformats.org/drawingml/2006/main" noChangeAspect="1"/>
+            </wp:cNvGraphicFramePr>
+            <a:graphic xmlns:a="http://schemas.openxmlformats.org/drawingml/2006/main">
+              <a:graphicData uri="http://schemas.openxmlformats.org/drawingml/2006/picture">
+                <pic:pic xmlns:pic="http://schemas.openxmlformats.org/drawingml/2006/picture">
+                  <pic:nvPicPr>
+                    <pic:cNvPr id="599832835" name=""/>
+                    <pic:cNvPicPr/>
+                  </pic:nvPicPr>
+                  <pic:blipFill>
+                    <a:blip r:embed="rId15"/>
+                    <a:stretch>
+                      <a:fillRect/>
+                    </a:stretch>
+                  </pic:blipFill>
+                  <pic:spPr>
+                    <a:xfrm>
+                      <a:off x="0" y="0"/>
+                      <a:ext cx="5939790" cy="3500755"/>
+                    </a:xfrm>
+                    <a:prstGeom prst="rect">
+                      <a:avLst/>
+                    </a:prstGeom>
+                  </pic:spPr>
+                </pic:pic>
+              </a:graphicData>
+            </a:graphic>
+          </wp:inline>
+        </w:drawing>
+      </w:r>
+    </w:p>
+    <w:p>
+      <w:pPr>
+        <w:rPr>
+          <w:rFonts w:asciiTheme="majorHAnsi" w:hAnsiTheme="majorHAnsi" w:cstheme="majorHAnsi"/>
+          <w:sz w:val="22"/>
+          <w:szCs w:val="22"/>
+          <w:lang w:val="es-EC"/>
+        </w:rPr>
+      </w:pPr>
+    </w:p>
+    <w:p>
+      <w:pPr>
+        <w:rPr>
+          <w:rFonts w:asciiTheme="majorHAnsi" w:hAnsiTheme="majorHAnsi" w:cstheme="majorHAnsi"/>
+          <w:sz w:val="22"/>
+          <w:szCs w:val="22"/>
+          <w:lang w:val="es-EC"/>
+        </w:rPr>
+      </w:pPr>
+      <w:r>
+        <w:rPr>
+          <w:rFonts w:asciiTheme="majorHAnsi" w:hAnsiTheme="majorHAnsi" w:cstheme="majorHAnsi"/>
+          <w:sz w:val="22"/>
+          <w:szCs w:val="22"/>
+          <w:lang w:val="es-EC"/>
+        </w:rPr>
+        <w:t xml:space="preserve">también podemos </w:t>
+      </w:r>
+      <w:proofErr w:type="gramStart"/>
+      <w:r>
+        <w:rPr>
+          <w:rFonts w:asciiTheme="majorHAnsi" w:hAnsiTheme="majorHAnsi" w:cstheme="majorHAnsi"/>
+          <w:sz w:val="22"/>
+          <w:szCs w:val="22"/>
+          <w:lang w:val="es-EC"/>
+        </w:rPr>
+        <w:t>nombrar como</w:t>
+      </w:r>
+      <w:proofErr w:type="gramEnd"/>
+      <w:r>
+        <w:rPr>
+          <w:rFonts w:asciiTheme="majorHAnsi" w:hAnsiTheme="majorHAnsi" w:cstheme="majorHAnsi"/>
+          <w:sz w:val="22"/>
+          <w:szCs w:val="22"/>
+          <w:lang w:val="es-EC"/>
+        </w:rPr>
+        <w:t xml:space="preserve"> archivo importarte el archivo Authapi.md</w:t>
+      </w:r>
+      <w:r>
+        <w:rPr>
+          <w:rFonts w:asciiTheme="majorHAnsi" w:hAnsiTheme="majorHAnsi" w:cstheme="majorHAnsi"/>
+          <w:sz w:val="22"/>
+          <w:szCs w:val="22"/>
+          <w:lang w:val="es-EC"/>
+        </w:rPr>
+        <w:br/>
+        <w:t xml:space="preserve">en este archivo se define una el api </w:t>
+      </w:r>
+      <w:proofErr w:type="gramStart"/>
+      <w:r>
+        <w:rPr>
+          <w:rFonts w:asciiTheme="majorHAnsi" w:hAnsiTheme="majorHAnsi" w:cstheme="majorHAnsi"/>
+          <w:sz w:val="22"/>
+          <w:szCs w:val="22"/>
+          <w:lang w:val="es-EC"/>
+        </w:rPr>
+        <w:t>e</w:t>
+      </w:r>
+      <w:proofErr w:type="gramEnd"/>
+      <w:r>
+        <w:rPr>
+          <w:rFonts w:asciiTheme="majorHAnsi" w:hAnsiTheme="majorHAnsi" w:cstheme="majorHAnsi"/>
+          <w:sz w:val="22"/>
+          <w:szCs w:val="22"/>
+          <w:lang w:val="es-EC"/>
+        </w:rPr>
+        <w:t xml:space="preserve"> cliente que interactúa con el servidor de seguridad de SUNAT, para la generación de e tokens de acceso. Esto esa diseñado para obtener un token de autenticación del servicio de seguridad de SUNAT. también presenta URI relativas al api de seguridad de seguridad de </w:t>
+      </w:r>
+      <w:proofErr w:type="spellStart"/>
+      <w:r>
+        <w:rPr>
+          <w:rFonts w:asciiTheme="majorHAnsi" w:hAnsiTheme="majorHAnsi" w:cstheme="majorHAnsi"/>
+          <w:sz w:val="22"/>
+          <w:szCs w:val="22"/>
+          <w:lang w:val="es-EC"/>
+        </w:rPr>
+        <w:t>sunat</w:t>
+      </w:r>
+      <w:proofErr w:type="spellEnd"/>
+      <w:r>
+        <w:rPr>
+          <w:rFonts w:asciiTheme="majorHAnsi" w:hAnsiTheme="majorHAnsi" w:cstheme="majorHAnsi"/>
+          <w:sz w:val="22"/>
+          <w:szCs w:val="22"/>
+          <w:lang w:val="es-EC"/>
+        </w:rPr>
+        <w:t xml:space="preserve"> esto especifica el </w:t>
+      </w:r>
+      <w:proofErr w:type="spellStart"/>
+      <w:r>
+        <w:rPr>
+          <w:rFonts w:asciiTheme="majorHAnsi" w:hAnsiTheme="majorHAnsi" w:cstheme="majorHAnsi"/>
+          <w:sz w:val="22"/>
+          <w:szCs w:val="22"/>
+          <w:lang w:val="es-EC"/>
+        </w:rPr>
+        <w:t>endpoint</w:t>
+      </w:r>
+      <w:proofErr w:type="spellEnd"/>
+      <w:r>
+        <w:rPr>
+          <w:rFonts w:asciiTheme="majorHAnsi" w:hAnsiTheme="majorHAnsi" w:cstheme="majorHAnsi"/>
+          <w:sz w:val="22"/>
+          <w:szCs w:val="22"/>
+          <w:lang w:val="es-EC"/>
+        </w:rPr>
+        <w:t xml:space="preserve"> para la autenticación y a la gestión de tokens.</w:t>
+      </w:r>
+    </w:p>
+    <w:p>
+      <w:pPr>
+        <w:rPr>
+          <w:rFonts w:asciiTheme="majorHAnsi" w:hAnsiTheme="majorHAnsi" w:cstheme="majorHAnsi"/>
+          <w:sz w:val="22"/>
+          <w:szCs w:val="22"/>
+          <w:lang w:val="es-EC"/>
+        </w:rPr>
+      </w:pPr>
+      <w:proofErr w:type="spellStart"/>
+      <w:r>
+        <w:rPr>
+          <w:rFonts w:asciiTheme="majorHAnsi" w:hAnsiTheme="majorHAnsi" w:cstheme="majorHAnsi"/>
+          <w:sz w:val="22"/>
+          <w:szCs w:val="22"/>
+        </w:rPr>
+        <w:t>AuthApi</w:t>
+      </w:r>
+      <w:proofErr w:type="spellEnd"/>
+      <w:r>
+        <w:rPr>
+          <w:rFonts w:asciiTheme="majorHAnsi" w:hAnsiTheme="majorHAnsi" w:cstheme="majorHAnsi"/>
+          <w:sz w:val="22"/>
+          <w:szCs w:val="22"/>
+        </w:rPr>
+        <w:t xml:space="preserve"> es la interfaz programática para obtener los tokens de acceso de SUNAT, lo cual es un paso fundamental en el proceso de integración con los nuevos servicios web de facturación electrónica que implementan OAuth2.</w:t>
+      </w:r>
+    </w:p>
+    <w:p>
+      <w:pPr>
+        <w:rPr>
+          <w:rFonts w:asciiTheme="majorHAnsi" w:hAnsiTheme="majorHAnsi" w:cstheme="majorHAnsi"/>
+          <w:sz w:val="22"/>
+          <w:szCs w:val="22"/>
+          <w:lang w:val="es-EC"/>
         </w:rPr>
       </w:pPr>
     </w:p>
     <w:p>
       <w:pPr>
         <w:ind w:left="708"/>
+        <w:rPr>
+          <w:rFonts w:asciiTheme="majorHAnsi" w:hAnsiTheme="majorHAnsi" w:cstheme="majorHAnsi"/>
+          <w:b/>
+          <w:bCs/>
+          <w:sz w:val="22"/>
+          <w:szCs w:val="22"/>
+          <w:lang w:val="es-EC"/>
+        </w:rPr>
+      </w:pPr>
+      <w:r>
+        <w:rPr>
+          <w:noProof/>
+        </w:rPr>
+        <w:lastRenderedPageBreak/>
+        <mc:AlternateContent>
+          <mc:Choice Requires="wps">
+            <w:drawing>
+              <wp:anchor distT="0" distB="0" distL="114300" distR="114300" simplePos="0" relativeHeight="251661312" behindDoc="0" locked="0" layoutInCell="1" allowOverlap="1" wp14:anchorId="33E3F693" wp14:editId="2E86CEA8">
+                <wp:simplePos x="0" y="0"/>
+                <wp:positionH relativeFrom="column">
+                  <wp:posOffset>3846499</wp:posOffset>
+                </wp:positionH>
+                <wp:positionV relativeFrom="paragraph">
+                  <wp:posOffset>2295994</wp:posOffset>
+                </wp:positionV>
+                <wp:extent cx="1510748" cy="166978"/>
+                <wp:effectExtent l="19050" t="19050" r="13335" b="24130"/>
+                <wp:wrapNone/>
+                <wp:docPr id="1343123019" name="Rectángulo 2"/>
+                <wp:cNvGraphicFramePr/>
+                <a:graphic xmlns:a="http://schemas.openxmlformats.org/drawingml/2006/main">
+                  <a:graphicData uri="http://schemas.microsoft.com/office/word/2010/wordprocessingShape">
+                    <wps:wsp>
+                      <wps:cNvSpPr/>
+                      <wps:spPr>
+                        <a:xfrm>
+                          <a:off x="0" y="0"/>
+                          <a:ext cx="1510748" cy="166978"/>
+                        </a:xfrm>
+                        <a:prstGeom prst="rect">
+                          <a:avLst/>
+                        </a:prstGeom>
+                        <a:noFill/>
+                        <a:ln w="38100">
+                          <a:solidFill>
+                            <a:srgbClr val="C00000"/>
+                          </a:solidFill>
+                        </a:ln>
+                      </wps:spPr>
+                      <wps:style>
+                        <a:lnRef idx="2">
+                          <a:schemeClr val="accent1">
+                            <a:shade val="15000"/>
+                          </a:schemeClr>
+                        </a:lnRef>
+                        <a:fillRef idx="1">
+                          <a:schemeClr val="accent1"/>
+                        </a:fillRef>
+                        <a:effectRef idx="0">
+                          <a:schemeClr val="accent1"/>
+                        </a:effectRef>
+                        <a:fontRef idx="minor">
+                          <a:schemeClr val="lt1"/>
+                        </a:fontRef>
+                      </wps:style>
+                      <wps:bodyPr rot="0" spcFirstLastPara="0" vertOverflow="overflow" horzOverflow="overflow" vert="horz" wrap="square" lIns="91440" tIns="45720" rIns="91440" bIns="45720" numCol="1" spcCol="0" rtlCol="0" fromWordArt="0" anchor="ctr" anchorCtr="0" forceAA="0" compatLnSpc="1">
+                        <a:prstTxWarp prst="textNoShape">
+                          <a:avLst/>
+                        </a:prstTxWarp>
+                        <a:noAutofit/>
+                      </wps:bodyPr>
+                    </wps:wsp>
+                  </a:graphicData>
+                </a:graphic>
+              </wp:anchor>
+            </w:drawing>
+          </mc:Choice>
+          <mc:Fallback>
+            <w:pict>
+              <v:rect w14:anchorId="4B07EE63" id="Rectángulo 2" o:spid="_x0000_s1026" style="position:absolute;margin-left:302.85pt;margin-top:180.8pt;width:118.95pt;height:13.15pt;z-index:251661312;visibility:visible;mso-wrap-style:square;mso-wrap-distance-left:9pt;mso-wrap-distance-top:0;mso-wrap-distance-right:9pt;mso-wrap-distance-bottom:0;mso-position-horizontal:absolute;mso-position-horizontal-relative:text;mso-position-vertical:absolute;mso-position-vertical-relative:text;v-text-anchor:middle" o:gfxdata="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" filled="f" strokecolor="#c00000" strokeweight="3pt"/>
+            </w:pict>
+          </mc:Fallback>
+        </mc:AlternateContent>
+      </w:r>
+      <w:r>
+        <w:rPr>
+          <w:noProof/>
+        </w:rPr>
+        <w:drawing>
+          <wp:inline distT="0" distB="0" distL="0" distR="0" wp14:anchorId="042305C0" wp14:editId="70F6F55C">
+            <wp:extent cx="5939790" cy="3500755"/>
+            <wp:effectExtent l="0" t="0" r="3810" b="4445"/>
+            <wp:docPr id="1481438030" name="Imagen 1"/>
+            <wp:cNvGraphicFramePr>
+              <a:graphicFrameLocks xmlns:a="http://schemas.openxmlformats.org/drawingml/2006/main" noChangeAspect="1"/>
+            </wp:cNvGraphicFramePr>
+            <a:graphic xmlns:a="http://schemas.openxmlformats.org/drawingml/2006/main">
+              <a:graphicData uri="http://schemas.openxmlformats.org/drawingml/2006/picture">
+                <pic:pic xmlns:pic="http://schemas.openxmlformats.org/drawingml/2006/picture">
+                  <pic:nvPicPr>
+                    <pic:cNvPr id="1481438030" name=""/>
+                    <pic:cNvPicPr/>
+                  </pic:nvPicPr>
+                  <pic:blipFill>
+                    <a:blip r:embed="rId16"/>
+                    <a:stretch>
+                      <a:fillRect/>
+                    </a:stretch>
+                  </pic:blipFill>
+                  <pic:spPr>
+                    <a:xfrm>
+                      <a:off x="0" y="0"/>
+                      <a:ext cx="5939790" cy="3500755"/>
+                    </a:xfrm>
+                    <a:prstGeom prst="rect">
+                      <a:avLst/>
+                    </a:prstGeom>
+                  </pic:spPr>
+                </pic:pic>
+              </a:graphicData>
+            </a:graphic>
+          </wp:inline>
+        </w:drawing>
+      </w:r>
+    </w:p>
+    <w:p>
+      <w:pPr>
+        <w:ind w:left="708"/>
+        <w:rPr>
+          <w:rFonts w:asciiTheme="majorHAnsi" w:hAnsiTheme="majorHAnsi" w:cstheme="majorHAnsi"/>
+          <w:b/>
+          <w:bCs/>
+          <w:sz w:val="22"/>
+          <w:szCs w:val="22"/>
+          <w:lang w:val="es-EC"/>
+        </w:rPr>
+      </w:pPr>
+      <w:r>
+        <w:rPr>
+          <w:noProof/>
+        </w:rPr>
+        <w:drawing>
+          <wp:inline distT="0" distB="0" distL="0" distR="0" wp14:anchorId="2B1D3E83" wp14:editId="23CE5E1A">
+            <wp:extent cx="5882124" cy="3466768"/>
+            <wp:effectExtent l="0" t="0" r="4445" b="635"/>
+            <wp:docPr id="2032766355" name="Imagen 1" descr="Texto&#10;&#10;El contenido generado por IA puede ser incorrecto."/>
+            <wp:cNvGraphicFramePr>
+              <a:graphicFrameLocks xmlns:a="http://schemas.openxmlformats.org/drawingml/2006/main" noChangeAspect="1"/>
+            </wp:cNvGraphicFramePr>
+            <a:graphic xmlns:a="http://schemas.openxmlformats.org/drawingml/2006/main">
+              <a:graphicData uri="http://schemas.openxmlformats.org/drawingml/2006/picture">
+                <pic:pic xmlns:pic="http://schemas.openxmlformats.org/drawingml/2006/picture">
+                  <pic:nvPicPr>
+                    <pic:cNvPr id="2032766355" name="Imagen 1" descr="Texto&#10;&#10;El contenido generado por IA puede ser incorrecto."/>
+                    <pic:cNvPicPr/>
+                  </pic:nvPicPr>
+                  <pic:blipFill>
+                    <a:blip r:embed="rId17"/>
+                    <a:stretch>
+                      <a:fillRect/>
+                    </a:stretch>
+                  </pic:blipFill>
+                  <pic:spPr>
+                    <a:xfrm>
+                      <a:off x="0" y="0"/>
+                      <a:ext cx="5884639" cy="3468250"/>
+                    </a:xfrm>
+                    <a:prstGeom prst="rect">
+                      <a:avLst/>
+                    </a:prstGeom>
+                  </pic:spPr>
+                </pic:pic>
+              </a:graphicData>
+            </a:graphic>
+          </wp:inline>
+        </w:drawing>
+      </w:r>
+    </w:p>
+    <w:p>
+      <w:pPr>
+        <w:rPr>
+          <w:rFonts w:asciiTheme="majorHAnsi" w:hAnsiTheme="majorHAnsi" w:cstheme="majorHAnsi"/>
+          <w:b/>
+          <w:bCs/>
+          <w:sz w:val="22"/>
+          <w:szCs w:val="22"/>
+          <w:lang w:val="es-EC"/>
+        </w:rPr>
+      </w:pPr>
+      <w:r>
+        <w:rPr>
+          <w:rFonts w:asciiTheme="majorHAnsi" w:hAnsiTheme="majorHAnsi" w:cstheme="majorHAnsi"/>
+          <w:b/>
+          <w:bCs/>
+          <w:sz w:val="22"/>
+          <w:szCs w:val="22"/>
+          <w:lang w:val="es-EC"/>
+        </w:rPr>
+        <w:t xml:space="preserve">Leyendo el </w:t>
+      </w:r>
+      <w:proofErr w:type="spellStart"/>
+      <w:r>
+        <w:rPr>
+          <w:rFonts w:asciiTheme="majorHAnsi" w:hAnsiTheme="majorHAnsi" w:cstheme="majorHAnsi"/>
+          <w:b/>
+          <w:bCs/>
+          <w:sz w:val="22"/>
+          <w:szCs w:val="22"/>
+          <w:lang w:val="es-EC"/>
+        </w:rPr>
+        <w:t>cofigo</w:t>
+      </w:r>
+      <w:proofErr w:type="spellEnd"/>
+      <w:r>
+        <w:rPr>
+          <w:rFonts w:asciiTheme="majorHAnsi" w:hAnsiTheme="majorHAnsi" w:cstheme="majorHAnsi"/>
+          <w:b/>
+          <w:bCs/>
+          <w:sz w:val="22"/>
+          <w:szCs w:val="22"/>
+          <w:lang w:val="es-EC"/>
+        </w:rPr>
+        <w:t xml:space="preserve"> podemos identificar ficheros que se están utilizando como referenciados como son </w:t>
+      </w:r>
+    </w:p>
+    <w:p>
+      <w:pPr>
+        <w:rPr>
+          <w:rFonts w:asciiTheme="majorHAnsi" w:hAnsiTheme="majorHAnsi" w:cstheme="majorHAnsi"/>
+          <w:b/>
+          <w:bCs/>
+          <w:sz w:val="22"/>
+          <w:szCs w:val="22"/>
+          <w:u w:val="single"/>
+          <w:lang w:val="es-EC"/>
+        </w:rPr>
+      </w:pPr>
+      <w:proofErr w:type="spellStart"/>
+      <w:r>
+        <w:rPr>
+          <w:rFonts w:asciiTheme="majorHAnsi" w:hAnsiTheme="majorHAnsi" w:cstheme="majorHAnsi"/>
+          <w:b/>
+          <w:bCs/>
+          <w:sz w:val="22"/>
+          <w:szCs w:val="22"/>
+          <w:lang w:val="es-EC"/>
+        </w:rPr>
+        <w:t>autoload.php</w:t>
+      </w:r>
+      <w:proofErr w:type="spellEnd"/>
+      <w:r>
+        <w:rPr>
+          <w:rFonts w:asciiTheme="majorHAnsi" w:hAnsiTheme="majorHAnsi" w:cstheme="majorHAnsi"/>
+          <w:b/>
+          <w:bCs/>
+          <w:sz w:val="22"/>
+          <w:szCs w:val="22"/>
+          <w:lang w:val="es-EC"/>
+        </w:rPr>
+        <w:t xml:space="preserve">, </w:t>
+      </w:r>
+      <w:r>
+        <w:rPr>
+          <w:rFonts w:asciiTheme="majorHAnsi" w:hAnsiTheme="majorHAnsi" w:cstheme="majorHAnsi"/>
+          <w:b/>
+          <w:bCs/>
+          <w:sz w:val="22"/>
+          <w:szCs w:val="22"/>
+          <w:u w:val="single"/>
+          <w:lang w:val="es-EC"/>
+        </w:rPr>
+        <w:t>ApiToken.md</w:t>
+      </w:r>
+      <w:r>
+        <w:rPr>
+          <w:rFonts w:asciiTheme="majorHAnsi" w:hAnsiTheme="majorHAnsi" w:cstheme="majorHAnsi"/>
+          <w:b/>
+          <w:bCs/>
+          <w:sz w:val="22"/>
+          <w:szCs w:val="22"/>
+          <w:u w:val="single"/>
+          <w:lang w:val="es-EC"/>
+        </w:rPr>
+        <w:t xml:space="preserve">, </w:t>
+      </w:r>
+      <w:proofErr w:type="spellStart"/>
+      <w:r>
+        <w:rPr>
+          <w:rFonts w:asciiTheme="majorHAnsi" w:hAnsiTheme="majorHAnsi" w:cstheme="majorHAnsi"/>
+          <w:b/>
+          <w:bCs/>
+          <w:sz w:val="22"/>
+          <w:szCs w:val="22"/>
+          <w:u w:val="single"/>
+          <w:lang w:val="es-EC"/>
+        </w:rPr>
+        <w:t>README.md#endpoints</w:t>
+      </w:r>
+      <w:proofErr w:type="spellEnd"/>
+      <w:r>
+        <w:rPr>
+          <w:rFonts w:asciiTheme="majorHAnsi" w:hAnsiTheme="majorHAnsi" w:cstheme="majorHAnsi"/>
+          <w:b/>
+          <w:bCs/>
+          <w:sz w:val="22"/>
+          <w:szCs w:val="22"/>
+          <w:u w:val="single"/>
+          <w:lang w:val="es-EC"/>
+        </w:rPr>
+        <w:t xml:space="preserve">, </w:t>
+      </w:r>
+      <w:proofErr w:type="spellStart"/>
+      <w:r>
+        <w:rPr>
+          <w:rFonts w:asciiTheme="majorHAnsi" w:hAnsiTheme="majorHAnsi" w:cstheme="majorHAnsi"/>
+          <w:b/>
+          <w:bCs/>
+          <w:sz w:val="22"/>
+          <w:szCs w:val="22"/>
+          <w:u w:val="single"/>
+          <w:lang w:val="es-EC"/>
+        </w:rPr>
+        <w:t>README.md#models</w:t>
+      </w:r>
+      <w:proofErr w:type="spellEnd"/>
+      <w:r>
+        <w:rPr>
+          <w:rFonts w:asciiTheme="majorHAnsi" w:hAnsiTheme="majorHAnsi" w:cstheme="majorHAnsi"/>
+          <w:b/>
+          <w:bCs/>
+          <w:sz w:val="22"/>
+          <w:szCs w:val="22"/>
+          <w:u w:val="single"/>
+          <w:lang w:val="es-EC"/>
+        </w:rPr>
+        <w:t xml:space="preserve">, </w:t>
+      </w:r>
+      <w:r>
+        <w:rPr>
+          <w:rFonts w:asciiTheme="majorHAnsi" w:hAnsiTheme="majorHAnsi" w:cstheme="majorHAnsi"/>
+          <w:b/>
+          <w:bCs/>
+          <w:sz w:val="22"/>
+          <w:szCs w:val="22"/>
+          <w:u w:val="single"/>
+          <w:lang w:val="es-EC"/>
+        </w:rPr>
+        <w:t>README.md</w:t>
+      </w:r>
+      <w:r>
+        <w:rPr>
+          <w:rFonts w:asciiTheme="majorHAnsi" w:hAnsiTheme="majorHAnsi" w:cstheme="majorHAnsi"/>
+          <w:b/>
+          <w:bCs/>
+          <w:sz w:val="22"/>
+          <w:szCs w:val="22"/>
+          <w:u w:val="single"/>
+          <w:lang w:val="es-EC"/>
+        </w:rPr>
+        <w:t>.</w:t>
+      </w:r>
+    </w:p>
+    <w:p>
+      <w:pPr>
+        <w:rPr>
+          <w:rFonts w:asciiTheme="majorHAnsi" w:hAnsiTheme="majorHAnsi" w:cstheme="majorHAnsi"/>
+          <w:b/>
+          <w:bCs/>
+          <w:sz w:val="22"/>
+          <w:szCs w:val="22"/>
+          <w:lang w:val="es-EC"/>
+        </w:rPr>
+      </w:pPr>
+      <w:r>
+        <w:rPr>
+          <w:rFonts w:asciiTheme="majorHAnsi" w:hAnsiTheme="majorHAnsi" w:cstheme="majorHAnsi"/>
+          <w:b/>
+          <w:bCs/>
+          <w:sz w:val="22"/>
+          <w:szCs w:val="22"/>
+        </w:rPr>
+        <w:t>y sirven para facilitar la navegación dentro de la extensa documentación de la API.</w:t>
+      </w:r>
+    </w:p>
+    <w:p>
+      <w:pPr>
+        <w:rPr>
+          <w:rFonts w:asciiTheme="majorHAnsi" w:hAnsiTheme="majorHAnsi" w:cstheme="majorHAnsi"/>
+          <w:b/>
+          <w:bCs/>
+          <w:sz w:val="22"/>
+          <w:szCs w:val="22"/>
+          <w:u w:val="single"/>
+          <w:lang w:val="es-EC"/>
+        </w:rPr>
+      </w:pPr>
+    </w:p>
+    <w:p>
+      <w:pPr>
+        <w:rPr>
+          <w:rFonts w:asciiTheme="majorHAnsi" w:hAnsiTheme="majorHAnsi" w:cstheme="majorHAnsi"/>
+          <w:b/>
+          <w:bCs/>
+          <w:sz w:val="22"/>
+          <w:szCs w:val="22"/>
+        </w:rPr>
+      </w:pPr>
+      <w:r>
+        <w:rPr>
+          <w:rFonts w:asciiTheme="majorHAnsi" w:hAnsiTheme="majorHAnsi" w:cstheme="majorHAnsi"/>
+          <w:b/>
+          <w:bCs/>
+          <w:sz w:val="22"/>
+          <w:szCs w:val="22"/>
+        </w:rPr>
+        <w:t>La clase CpeApi</w:t>
+      </w:r>
+      <w:r>
+        <w:rPr>
+          <w:rFonts w:asciiTheme="majorHAnsi" w:hAnsiTheme="majorHAnsi" w:cstheme="majorHAnsi"/>
+          <w:b/>
+          <w:bCs/>
+          <w:sz w:val="22"/>
+          <w:szCs w:val="22"/>
+        </w:rPr>
+        <w:t>.md</w:t>
+      </w:r>
+      <w:r>
+        <w:rPr>
+          <w:rFonts w:asciiTheme="majorHAnsi" w:hAnsiTheme="majorHAnsi" w:cstheme="majorHAnsi"/>
+          <w:b/>
+          <w:bCs/>
+          <w:sz w:val="22"/>
+          <w:szCs w:val="22"/>
+        </w:rPr>
+        <w:t xml:space="preserve"> actúa como la interfaz principal para interactuar con los servicios web de SUNAT en el contexto de los Comprobantes de Pago Electrónicos (CPE) bajo el nuevo esquema de autenticación OAuth2. Su funcionalidad más importante radica en la capacidad de enviar comprobantes electrónicos a la SUNAT a través del método </w:t>
+      </w:r>
+      <w:proofErr w:type="spellStart"/>
+      <w:proofErr w:type="gramStart"/>
+      <w:r>
+        <w:rPr>
+          <w:rFonts w:asciiTheme="majorHAnsi" w:hAnsiTheme="majorHAnsi" w:cstheme="majorHAnsi"/>
+          <w:b/>
+          <w:bCs/>
+          <w:sz w:val="22"/>
+          <w:szCs w:val="22"/>
+        </w:rPr>
+        <w:t>enviarCpe</w:t>
+      </w:r>
+      <w:proofErr w:type="spellEnd"/>
+      <w:r>
+        <w:rPr>
+          <w:rFonts w:asciiTheme="majorHAnsi" w:hAnsiTheme="majorHAnsi" w:cstheme="majorHAnsi"/>
+          <w:b/>
+          <w:bCs/>
+          <w:sz w:val="22"/>
+          <w:szCs w:val="22"/>
+        </w:rPr>
+        <w:t>(</w:t>
+      </w:r>
+      <w:proofErr w:type="gramEnd"/>
+      <w:r>
+        <w:rPr>
+          <w:rFonts w:asciiTheme="majorHAnsi" w:hAnsiTheme="majorHAnsi" w:cstheme="majorHAnsi"/>
+          <w:b/>
+          <w:bCs/>
+          <w:sz w:val="22"/>
+          <w:szCs w:val="22"/>
+        </w:rPr>
+        <w:t xml:space="preserve">), el cual espera un objeto </w:t>
+      </w:r>
+      <w:proofErr w:type="spellStart"/>
+      <w:r>
+        <w:rPr>
+          <w:rFonts w:asciiTheme="majorHAnsi" w:hAnsiTheme="majorHAnsi" w:cstheme="majorHAnsi"/>
+          <w:b/>
+          <w:bCs/>
+          <w:sz w:val="22"/>
+          <w:szCs w:val="22"/>
+        </w:rPr>
+        <w:t>CpeDocument</w:t>
+      </w:r>
+      <w:proofErr w:type="spellEnd"/>
+      <w:r>
+        <w:rPr>
+          <w:rFonts w:asciiTheme="majorHAnsi" w:hAnsiTheme="majorHAnsi" w:cstheme="majorHAnsi"/>
+          <w:b/>
+          <w:bCs/>
+          <w:sz w:val="22"/>
+          <w:szCs w:val="22"/>
+        </w:rPr>
+        <w:t xml:space="preserve"> que encapsula el XML del comprobante, y requiere un token de acceso OAuth2 previamente obtenido para la autenticación. Adicionalmente, esta API proporciona el método </w:t>
+      </w:r>
+      <w:proofErr w:type="spellStart"/>
+      <w:proofErr w:type="gramStart"/>
+      <w:r>
+        <w:rPr>
+          <w:rFonts w:asciiTheme="majorHAnsi" w:hAnsiTheme="majorHAnsi" w:cstheme="majorHAnsi"/>
+          <w:b/>
+          <w:bCs/>
+          <w:sz w:val="22"/>
+          <w:szCs w:val="22"/>
+        </w:rPr>
+        <w:t>consultarEnvio</w:t>
+      </w:r>
+      <w:proofErr w:type="spellEnd"/>
+      <w:r>
+        <w:rPr>
+          <w:rFonts w:asciiTheme="majorHAnsi" w:hAnsiTheme="majorHAnsi" w:cstheme="majorHAnsi"/>
+          <w:b/>
+          <w:bCs/>
+          <w:sz w:val="22"/>
+          <w:szCs w:val="22"/>
+        </w:rPr>
+        <w:t>(</w:t>
+      </w:r>
+      <w:proofErr w:type="gramEnd"/>
+      <w:r>
+        <w:rPr>
+          <w:rFonts w:asciiTheme="majorHAnsi" w:hAnsiTheme="majorHAnsi" w:cstheme="majorHAnsi"/>
+          <w:b/>
+          <w:bCs/>
+          <w:sz w:val="22"/>
+          <w:szCs w:val="22"/>
+        </w:rPr>
+        <w:t xml:space="preserve">), cuya funcionalidad destacada es permitir verificar el estado de un envío ya realizado a SUNAT utilizando el número de </w:t>
+      </w:r>
+      <w:proofErr w:type="gramStart"/>
+      <w:r>
+        <w:rPr>
+          <w:rFonts w:asciiTheme="majorHAnsi" w:hAnsiTheme="majorHAnsi" w:cstheme="majorHAnsi"/>
+          <w:b/>
+          <w:bCs/>
+          <w:sz w:val="22"/>
+          <w:szCs w:val="22"/>
+        </w:rPr>
+        <w:t>ticket</w:t>
+      </w:r>
+      <w:proofErr w:type="gramEnd"/>
+      <w:r>
+        <w:rPr>
+          <w:rFonts w:asciiTheme="majorHAnsi" w:hAnsiTheme="majorHAnsi" w:cstheme="majorHAnsi"/>
+          <w:b/>
+          <w:bCs/>
+          <w:sz w:val="22"/>
+          <w:szCs w:val="22"/>
+        </w:rPr>
+        <w:t xml:space="preserve"> (</w:t>
+      </w:r>
+      <w:proofErr w:type="spellStart"/>
+      <w:r>
+        <w:rPr>
+          <w:rFonts w:asciiTheme="majorHAnsi" w:hAnsiTheme="majorHAnsi" w:cstheme="majorHAnsi"/>
+          <w:b/>
+          <w:bCs/>
+          <w:sz w:val="22"/>
+          <w:szCs w:val="22"/>
+        </w:rPr>
+        <w:t>numTicket</w:t>
+      </w:r>
+      <w:proofErr w:type="spellEnd"/>
+      <w:r>
+        <w:rPr>
+          <w:rFonts w:asciiTheme="majorHAnsi" w:hAnsiTheme="majorHAnsi" w:cstheme="majorHAnsi"/>
+          <w:b/>
+          <w:bCs/>
+          <w:sz w:val="22"/>
+          <w:szCs w:val="22"/>
+        </w:rPr>
+        <w:t xml:space="preserve">) recibido en la respuesta del envío inicial. Ambas operaciones utilizan </w:t>
+      </w:r>
+      <w:proofErr w:type="spellStart"/>
+      <w:r>
+        <w:rPr>
+          <w:rFonts w:asciiTheme="majorHAnsi" w:hAnsiTheme="majorHAnsi" w:cstheme="majorHAnsi"/>
+          <w:b/>
+          <w:bCs/>
+          <w:sz w:val="22"/>
+          <w:szCs w:val="22"/>
+        </w:rPr>
+        <w:t>GuzzleHttp</w:t>
+      </w:r>
+      <w:proofErr w:type="spellEnd"/>
+      <w:r>
+        <w:rPr>
+          <w:rFonts w:asciiTheme="majorHAnsi" w:hAnsiTheme="majorHAnsi" w:cstheme="majorHAnsi"/>
+          <w:b/>
+          <w:bCs/>
+          <w:sz w:val="22"/>
+          <w:szCs w:val="22"/>
+        </w:rPr>
+        <w:t xml:space="preserve">\Client para las </w:t>
+      </w:r>
+      <w:r>
+        <w:rPr>
+          <w:rFonts w:asciiTheme="majorHAnsi" w:hAnsiTheme="majorHAnsi" w:cstheme="majorHAnsi"/>
+          <w:b/>
+          <w:bCs/>
+          <w:sz w:val="22"/>
+          <w:szCs w:val="22"/>
+        </w:rPr>
+        <w:lastRenderedPageBreak/>
+        <w:t xml:space="preserve">peticiones HTTP y sus </w:t>
+      </w:r>
+      <w:proofErr w:type="spellStart"/>
+      <w:r>
+        <w:rPr>
+          <w:rFonts w:asciiTheme="majorHAnsi" w:hAnsiTheme="majorHAnsi" w:cstheme="majorHAnsi"/>
+          <w:b/>
+          <w:bCs/>
+          <w:sz w:val="22"/>
+          <w:szCs w:val="22"/>
+        </w:rPr>
+        <w:t>URIs</w:t>
+      </w:r>
+      <w:proofErr w:type="spellEnd"/>
+      <w:r>
+        <w:rPr>
+          <w:rFonts w:asciiTheme="majorHAnsi" w:hAnsiTheme="majorHAnsi" w:cstheme="majorHAnsi"/>
+          <w:b/>
+          <w:bCs/>
+          <w:sz w:val="22"/>
+          <w:szCs w:val="22"/>
+        </w:rPr>
+        <w:t xml:space="preserve"> base apuntan a los servicios de SUNAT relacionados con la gestión de comprobantes.</w:t>
+      </w:r>
+    </w:p>
+    <w:p>
+      <w:pPr>
+        <w:rPr>
+          <w:rFonts w:asciiTheme="majorHAnsi" w:hAnsiTheme="majorHAnsi" w:cstheme="majorHAnsi"/>
+          <w:b/>
+          <w:bCs/>
+          <w:sz w:val="22"/>
+          <w:szCs w:val="22"/>
+          <w:lang w:val="es-EC"/>
+        </w:rPr>
+      </w:pPr>
+    </w:p>
+    <w:p>
+      <w:pPr>
+        <w:jc w:val="center"/>
+        <w:rPr>
+          <w:rFonts w:asciiTheme="majorHAnsi" w:hAnsiTheme="majorHAnsi" w:cstheme="majorHAnsi"/>
+          <w:b/>
+          <w:bCs/>
+          <w:sz w:val="22"/>
+          <w:szCs w:val="22"/>
+          <w:lang w:val="es-EC"/>
+        </w:rPr>
+      </w:pPr>
+      <w:r>
+        <w:rPr>
+          <w:noProof/>
+        </w:rPr>
+        <w:drawing>
+          <wp:inline distT="0" distB="0" distL="0" distR="0" wp14:anchorId="1D309772" wp14:editId="1CE2C7D1">
+            <wp:extent cx="4460682" cy="2629008"/>
+            <wp:effectExtent l="0" t="0" r="0" b="0"/>
+            <wp:docPr id="1798544223" name="Imagen 1"/>
+            <wp:cNvGraphicFramePr>
+              <a:graphicFrameLocks xmlns:a="http://schemas.openxmlformats.org/drawingml/2006/main" noChangeAspect="1"/>
+            </wp:cNvGraphicFramePr>
+            <a:graphic xmlns:a="http://schemas.openxmlformats.org/drawingml/2006/main">
+              <a:graphicData uri="http://schemas.openxmlformats.org/drawingml/2006/picture">
+                <pic:pic xmlns:pic="http://schemas.openxmlformats.org/drawingml/2006/picture">
+                  <pic:nvPicPr>
+                    <pic:cNvPr id="1798544223" name=""/>
+                    <pic:cNvPicPr/>
+                  </pic:nvPicPr>
+                  <pic:blipFill>
+                    <a:blip r:embed="rId18"/>
+                    <a:stretch>
+                      <a:fillRect/>
+                    </a:stretch>
+                  </pic:blipFill>
+                  <pic:spPr>
+                    <a:xfrm>
+                      <a:off x="0" y="0"/>
+                      <a:ext cx="4464932" cy="2631513"/>
+                    </a:xfrm>
+                    <a:prstGeom prst="rect">
+                      <a:avLst/>
+                    </a:prstGeom>
+                  </pic:spPr>
+                </pic:pic>
+              </a:graphicData>
+            </a:graphic>
+          </wp:inline>
+        </w:drawing>
+      </w:r>
+    </w:p>
+    <w:p>
+      <w:pPr>
+        <w:rPr>
+          <w:rFonts w:asciiTheme="majorHAnsi" w:hAnsiTheme="majorHAnsi" w:cstheme="majorHAnsi"/>
+          <w:b/>
+          <w:bCs/>
+          <w:sz w:val="22"/>
+          <w:szCs w:val="22"/>
+        </w:rPr>
+      </w:pPr>
+      <w:r>
+        <w:rPr>
+          <w:rFonts w:asciiTheme="majorHAnsi" w:hAnsiTheme="majorHAnsi" w:cstheme="majorHAnsi"/>
+          <w:b/>
+          <w:bCs/>
+          <w:sz w:val="22"/>
+          <w:szCs w:val="22"/>
+        </w:rPr>
+        <w:t xml:space="preserve">Este código PHP, generado automáticamente por </w:t>
+      </w:r>
+      <w:proofErr w:type="spellStart"/>
+      <w:r>
+        <w:rPr>
+          <w:rFonts w:asciiTheme="majorHAnsi" w:hAnsiTheme="majorHAnsi" w:cstheme="majorHAnsi"/>
+          <w:b/>
+          <w:bCs/>
+          <w:sz w:val="22"/>
+          <w:szCs w:val="22"/>
+        </w:rPr>
+        <w:t>OpenAPI</w:t>
+      </w:r>
+      <w:proofErr w:type="spellEnd"/>
+      <w:r>
+        <w:rPr>
+          <w:rFonts w:asciiTheme="majorHAnsi" w:hAnsiTheme="majorHAnsi" w:cstheme="majorHAnsi"/>
+          <w:b/>
+          <w:bCs/>
+          <w:sz w:val="22"/>
+          <w:szCs w:val="22"/>
+        </w:rPr>
+        <w:t xml:space="preserve"> </w:t>
+      </w:r>
+      <w:proofErr w:type="spellStart"/>
+      <w:r>
+        <w:rPr>
+          <w:rFonts w:asciiTheme="majorHAnsi" w:hAnsiTheme="majorHAnsi" w:cstheme="majorHAnsi"/>
+          <w:b/>
+          <w:bCs/>
+          <w:sz w:val="22"/>
+          <w:szCs w:val="22"/>
+        </w:rPr>
+        <w:t>Generator</w:t>
+      </w:r>
+      <w:proofErr w:type="spellEnd"/>
+      <w:r>
+        <w:rPr>
+          <w:rFonts w:asciiTheme="majorHAnsi" w:hAnsiTheme="majorHAnsi" w:cstheme="majorHAnsi"/>
+          <w:b/>
+          <w:bCs/>
+          <w:sz w:val="22"/>
+          <w:szCs w:val="22"/>
+        </w:rPr>
+        <w:t xml:space="preserve">, define la clase </w:t>
+      </w:r>
+      <w:proofErr w:type="spellStart"/>
+      <w:r>
+        <w:rPr>
+          <w:rFonts w:asciiTheme="majorHAnsi" w:hAnsiTheme="majorHAnsi" w:cstheme="majorHAnsi"/>
+          <w:b/>
+          <w:bCs/>
+          <w:sz w:val="22"/>
+          <w:szCs w:val="22"/>
+        </w:rPr>
+        <w:t>AuthApi</w:t>
+      </w:r>
+      <w:proofErr w:type="spellEnd"/>
+      <w:r>
+        <w:rPr>
+          <w:rFonts w:asciiTheme="majorHAnsi" w:hAnsiTheme="majorHAnsi" w:cstheme="majorHAnsi"/>
+          <w:b/>
+          <w:bCs/>
+          <w:sz w:val="22"/>
+          <w:szCs w:val="22"/>
+        </w:rPr>
+        <w:t xml:space="preserve"> que funciona como un cliente de API robusto y estandarizado cuya misión principal es obtener tokens de autenticación OAuth2 del servicio de seguridad de SUNAT. La clase facilita esta tarea a través de su método principal </w:t>
+      </w:r>
+      <w:proofErr w:type="spellStart"/>
+      <w:proofErr w:type="gramStart"/>
+      <w:r>
+        <w:rPr>
+          <w:rFonts w:asciiTheme="majorHAnsi" w:hAnsiTheme="majorHAnsi" w:cstheme="majorHAnsi"/>
+          <w:b/>
+          <w:bCs/>
+          <w:sz w:val="22"/>
+          <w:szCs w:val="22"/>
+        </w:rPr>
+        <w:t>getToken</w:t>
+      </w:r>
+      <w:proofErr w:type="spellEnd"/>
+      <w:r>
+        <w:rPr>
+          <w:rFonts w:asciiTheme="majorHAnsi" w:hAnsiTheme="majorHAnsi" w:cstheme="majorHAnsi"/>
+          <w:b/>
+          <w:bCs/>
+          <w:sz w:val="22"/>
+          <w:szCs w:val="22"/>
+        </w:rPr>
+        <w:t>(</w:t>
+      </w:r>
+      <w:proofErr w:type="gramEnd"/>
+      <w:r>
+        <w:rPr>
+          <w:rFonts w:asciiTheme="majorHAnsi" w:hAnsiTheme="majorHAnsi" w:cstheme="majorHAnsi"/>
+          <w:b/>
+          <w:bCs/>
+          <w:sz w:val="22"/>
+          <w:szCs w:val="22"/>
+        </w:rPr>
+        <w:t xml:space="preserve">), el cual se encarga de construir y ejecutar la solicitud HTTP (utilizando </w:t>
+      </w:r>
+      <w:proofErr w:type="spellStart"/>
+      <w:r>
+        <w:rPr>
+          <w:rFonts w:asciiTheme="majorHAnsi" w:hAnsiTheme="majorHAnsi" w:cstheme="majorHAnsi"/>
+          <w:b/>
+          <w:bCs/>
+          <w:sz w:val="22"/>
+          <w:szCs w:val="22"/>
+        </w:rPr>
+        <w:t>GuzzleHttp</w:t>
+      </w:r>
+      <w:proofErr w:type="spellEnd"/>
+      <w:r>
+        <w:rPr>
+          <w:rFonts w:asciiTheme="majorHAnsi" w:hAnsiTheme="majorHAnsi" w:cstheme="majorHAnsi"/>
+          <w:b/>
+          <w:bCs/>
+          <w:sz w:val="22"/>
+          <w:szCs w:val="22"/>
+        </w:rPr>
+        <w:t>) con las credenciales de la empresa (</w:t>
+      </w:r>
+      <w:proofErr w:type="spellStart"/>
+      <w:r>
+        <w:rPr>
+          <w:rFonts w:asciiTheme="majorHAnsi" w:hAnsiTheme="majorHAnsi" w:cstheme="majorHAnsi"/>
+          <w:b/>
+          <w:bCs/>
+          <w:sz w:val="22"/>
+          <w:szCs w:val="22"/>
+        </w:rPr>
+        <w:t>client_id</w:t>
+      </w:r>
+      <w:proofErr w:type="spellEnd"/>
+      <w:r>
+        <w:rPr>
+          <w:rFonts w:asciiTheme="majorHAnsi" w:hAnsiTheme="majorHAnsi" w:cstheme="majorHAnsi"/>
+          <w:b/>
+          <w:bCs/>
+          <w:sz w:val="22"/>
+          <w:szCs w:val="22"/>
+        </w:rPr>
+        <w:t xml:space="preserve">, </w:t>
+      </w:r>
+      <w:proofErr w:type="spellStart"/>
+      <w:r>
+        <w:rPr>
+          <w:rFonts w:asciiTheme="majorHAnsi" w:hAnsiTheme="majorHAnsi" w:cstheme="majorHAnsi"/>
+          <w:b/>
+          <w:bCs/>
+          <w:sz w:val="22"/>
+          <w:szCs w:val="22"/>
+        </w:rPr>
+        <w:t>client_secret</w:t>
+      </w:r>
+      <w:proofErr w:type="spellEnd"/>
+      <w:r>
+        <w:rPr>
+          <w:rFonts w:asciiTheme="majorHAnsi" w:hAnsiTheme="majorHAnsi" w:cstheme="majorHAnsi"/>
+          <w:b/>
+          <w:bCs/>
+          <w:sz w:val="22"/>
+          <w:szCs w:val="22"/>
+        </w:rPr>
+        <w:t>, RUC + Usuario SOL, y Contraseña SOL) y los parámetros de OAuth2 (</w:t>
+      </w:r>
+      <w:proofErr w:type="spellStart"/>
+      <w:r>
+        <w:rPr>
+          <w:rFonts w:asciiTheme="majorHAnsi" w:hAnsiTheme="majorHAnsi" w:cstheme="majorHAnsi"/>
+          <w:b/>
+          <w:bCs/>
+          <w:sz w:val="22"/>
+          <w:szCs w:val="22"/>
+        </w:rPr>
+        <w:t>grant_type</w:t>
+      </w:r>
+      <w:proofErr w:type="spellEnd"/>
+      <w:r>
+        <w:rPr>
+          <w:rFonts w:asciiTheme="majorHAnsi" w:hAnsiTheme="majorHAnsi" w:cstheme="majorHAnsi"/>
+          <w:b/>
+          <w:bCs/>
+          <w:sz w:val="22"/>
+          <w:szCs w:val="22"/>
+        </w:rPr>
+        <w:t xml:space="preserve">, </w:t>
+      </w:r>
+      <w:proofErr w:type="spellStart"/>
+      <w:r>
+        <w:rPr>
+          <w:rFonts w:asciiTheme="majorHAnsi" w:hAnsiTheme="majorHAnsi" w:cstheme="majorHAnsi"/>
+          <w:b/>
+          <w:bCs/>
+          <w:sz w:val="22"/>
+          <w:szCs w:val="22"/>
+        </w:rPr>
+        <w:t>scope</w:t>
+      </w:r>
+      <w:proofErr w:type="spellEnd"/>
+      <w:r>
+        <w:rPr>
+          <w:rFonts w:asciiTheme="majorHAnsi" w:hAnsiTheme="majorHAnsi" w:cstheme="majorHAnsi"/>
+          <w:b/>
+          <w:bCs/>
+          <w:sz w:val="22"/>
+          <w:szCs w:val="22"/>
+        </w:rPr>
+        <w:t xml:space="preserve">), manejando de forma interna la validación de parámetros, la gestión de errores de conexión y de la API, y la deserialización de la respuesta JSON en un objeto </w:t>
+      </w:r>
+      <w:proofErr w:type="spellStart"/>
+      <w:r>
+        <w:rPr>
+          <w:rFonts w:asciiTheme="majorHAnsi" w:hAnsiTheme="majorHAnsi" w:cstheme="majorHAnsi"/>
+          <w:b/>
+          <w:bCs/>
+          <w:sz w:val="22"/>
+          <w:szCs w:val="22"/>
+        </w:rPr>
+        <w:t>ApiToken</w:t>
+      </w:r>
+      <w:proofErr w:type="spellEnd"/>
+      <w:r>
+        <w:rPr>
+          <w:rFonts w:asciiTheme="majorHAnsi" w:hAnsiTheme="majorHAnsi" w:cstheme="majorHAnsi"/>
+          <w:b/>
+          <w:bCs/>
+          <w:sz w:val="22"/>
+          <w:szCs w:val="22"/>
+        </w:rPr>
+        <w:t xml:space="preserve"> para su uso posterior. Además, incluye versiones asíncronas (</w:t>
+      </w:r>
+      <w:proofErr w:type="spellStart"/>
+      <w:proofErr w:type="gramStart"/>
+      <w:r>
+        <w:rPr>
+          <w:rFonts w:asciiTheme="majorHAnsi" w:hAnsiTheme="majorHAnsi" w:cstheme="majorHAnsi"/>
+          <w:b/>
+          <w:bCs/>
+          <w:sz w:val="22"/>
+          <w:szCs w:val="22"/>
+        </w:rPr>
+        <w:t>getTokenAsync</w:t>
+      </w:r>
+      <w:proofErr w:type="spellEnd"/>
+      <w:r>
+        <w:rPr>
+          <w:rFonts w:asciiTheme="majorHAnsi" w:hAnsiTheme="majorHAnsi" w:cstheme="majorHAnsi"/>
+          <w:b/>
+          <w:bCs/>
+          <w:sz w:val="22"/>
+          <w:szCs w:val="22"/>
+        </w:rPr>
+        <w:t>(</w:t>
+      </w:r>
+      <w:proofErr w:type="gramEnd"/>
+      <w:r>
+        <w:rPr>
+          <w:rFonts w:asciiTheme="majorHAnsi" w:hAnsiTheme="majorHAnsi" w:cstheme="majorHAnsi"/>
+          <w:b/>
+          <w:bCs/>
+          <w:sz w:val="22"/>
+          <w:szCs w:val="22"/>
+        </w:rPr>
+        <w:t>)) para operaciones no bloqueantes, y funcionalidades para la configuración del cliente HTTP y la depuración.</w:t>
+      </w:r>
+    </w:p>
+    <w:p>
+      <w:pPr>
+        <w:jc w:val="center"/>
+        <w:rPr>
+          <w:rFonts w:asciiTheme="majorHAnsi" w:hAnsiTheme="majorHAnsi" w:cstheme="majorHAnsi"/>
+          <w:b/>
+          <w:bCs/>
+          <w:sz w:val="22"/>
+          <w:szCs w:val="22"/>
+          <w:lang w:val="es-EC"/>
+        </w:rPr>
+      </w:pPr>
+      <w:r>
+        <w:rPr>
+          <w:noProof/>
+        </w:rPr>
+        <w:drawing>
+          <wp:inline distT="0" distB="0" distL="0" distR="0" wp14:anchorId="60CE7F3F" wp14:editId="5808FE93">
+            <wp:extent cx="4829818" cy="2846567"/>
+            <wp:effectExtent l="0" t="0" r="0" b="0"/>
+            <wp:docPr id="169764887" name="Imagen 1"/>
+            <wp:cNvGraphicFramePr>
+              <a:graphicFrameLocks xmlns:a="http://schemas.openxmlformats.org/drawingml/2006/main" noChangeAspect="1"/>
+            </wp:cNvGraphicFramePr>
+            <a:graphic xmlns:a="http://schemas.openxmlformats.org/drawingml/2006/main">
+              <a:graphicData uri="http://schemas.openxmlformats.org/drawingml/2006/picture">
+                <pic:pic xmlns:pic="http://schemas.openxmlformats.org/drawingml/2006/picture">
+                  <pic:nvPicPr>
+                    <pic:cNvPr id="169764887" name=""/>
+                    <pic:cNvPicPr/>
+                  </pic:nvPicPr>
+                  <pic:blipFill>
+                    <a:blip r:embed="rId19"/>
+                    <a:stretch>
+                      <a:fillRect/>
+                    </a:stretch>
+                  </pic:blipFill>
+                  <pic:spPr>
+                    <a:xfrm>
+                      <a:off x="0" y="0"/>
+                      <a:ext cx="4834565" cy="2849364"/>
+                    </a:xfrm>
+                    <a:prstGeom prst="rect">
+                      <a:avLst/>
+                    </a:prstGeom>
+                  </pic:spPr>
+                </pic:pic>
+              </a:graphicData>
+            </a:graphic>
+          </wp:inline>
+        </w:drawing>
+      </w:r>
+    </w:p>
+    <w:p>
+      <w:pPr>
+        <w:rPr>
+          <w:rFonts w:asciiTheme="majorHAnsi" w:hAnsiTheme="majorHAnsi" w:cstheme="majorHAnsi"/>
+          <w:b/>
+          <w:bCs/>
+          <w:sz w:val="22"/>
+          <w:szCs w:val="22"/>
+        </w:rPr>
+      </w:pPr>
+      <w:r>
+        <w:rPr>
+          <w:rFonts w:asciiTheme="majorHAnsi" w:hAnsiTheme="majorHAnsi" w:cstheme="majorHAnsi"/>
+          <w:b/>
+          <w:bCs/>
+          <w:sz w:val="22"/>
+          <w:szCs w:val="22"/>
+        </w:rPr>
+        <w:t xml:space="preserve">Este código PHP define la interfaz </w:t>
+      </w:r>
+      <w:proofErr w:type="spellStart"/>
+      <w:r>
+        <w:rPr>
+          <w:rFonts w:asciiTheme="majorHAnsi" w:hAnsiTheme="majorHAnsi" w:cstheme="majorHAnsi"/>
+          <w:b/>
+          <w:bCs/>
+          <w:sz w:val="22"/>
+          <w:szCs w:val="22"/>
+        </w:rPr>
+        <w:t>AuthApiInterface</w:t>
+      </w:r>
+      <w:proofErr w:type="spellEnd"/>
+      <w:r>
+        <w:rPr>
+          <w:rFonts w:asciiTheme="majorHAnsi" w:hAnsiTheme="majorHAnsi" w:cstheme="majorHAnsi"/>
+          <w:b/>
+          <w:bCs/>
+          <w:sz w:val="22"/>
+          <w:szCs w:val="22"/>
+        </w:rPr>
+        <w:t xml:space="preserve">, que establece un contrato formal para las clases que interactúan con el servicio de autenticación de SUNAT. Su única función es declarar el método </w:t>
+      </w:r>
+      <w:proofErr w:type="spellStart"/>
+      <w:proofErr w:type="gramStart"/>
+      <w:r>
+        <w:rPr>
+          <w:rFonts w:asciiTheme="majorHAnsi" w:hAnsiTheme="majorHAnsi" w:cstheme="majorHAnsi"/>
+          <w:b/>
+          <w:bCs/>
+          <w:sz w:val="22"/>
+          <w:szCs w:val="22"/>
+        </w:rPr>
+        <w:t>getToken</w:t>
+      </w:r>
+      <w:proofErr w:type="spellEnd"/>
+      <w:r>
+        <w:rPr>
+          <w:rFonts w:asciiTheme="majorHAnsi" w:hAnsiTheme="majorHAnsi" w:cstheme="majorHAnsi"/>
+          <w:b/>
+          <w:bCs/>
+          <w:sz w:val="22"/>
+          <w:szCs w:val="22"/>
+        </w:rPr>
+        <w:t>(</w:t>
+      </w:r>
+      <w:proofErr w:type="gramEnd"/>
+      <w:r>
+        <w:rPr>
+          <w:rFonts w:asciiTheme="majorHAnsi" w:hAnsiTheme="majorHAnsi" w:cstheme="majorHAnsi"/>
+          <w:b/>
+          <w:bCs/>
+          <w:sz w:val="22"/>
+          <w:szCs w:val="22"/>
+        </w:rPr>
+        <w:t>), especificando que cualquier clase que implemente esta interfaz debe tener un método público con ese nombre, el cual acepta seis parámetros opcionales de tipo cadena (para el tipo de concesión, el alcance, el ID y secreto del cliente, el nombre de usuario y la contraseña) y debe devolver un objeto de tipo \</w:t>
+      </w:r>
+      <w:proofErr w:type="spellStart"/>
+      <w:r>
+        <w:rPr>
+          <w:rFonts w:asciiTheme="majorHAnsi" w:hAnsiTheme="majorHAnsi" w:cstheme="majorHAnsi"/>
+          <w:b/>
+          <w:bCs/>
+          <w:sz w:val="22"/>
+          <w:szCs w:val="22"/>
+        </w:rPr>
+        <w:t>Greenter</w:t>
+      </w:r>
+      <w:proofErr w:type="spellEnd"/>
+      <w:r>
+        <w:rPr>
+          <w:rFonts w:asciiTheme="majorHAnsi" w:hAnsiTheme="majorHAnsi" w:cstheme="majorHAnsi"/>
+          <w:b/>
+          <w:bCs/>
+          <w:sz w:val="22"/>
+          <w:szCs w:val="22"/>
+        </w:rPr>
+        <w:t>\</w:t>
+      </w:r>
+      <w:proofErr w:type="spellStart"/>
+      <w:r>
+        <w:rPr>
+          <w:rFonts w:asciiTheme="majorHAnsi" w:hAnsiTheme="majorHAnsi" w:cstheme="majorHAnsi"/>
+          <w:b/>
+          <w:bCs/>
+          <w:sz w:val="22"/>
+          <w:szCs w:val="22"/>
+        </w:rPr>
+        <w:t>Sunat</w:t>
+      </w:r>
+      <w:proofErr w:type="spellEnd"/>
+      <w:r>
+        <w:rPr>
+          <w:rFonts w:asciiTheme="majorHAnsi" w:hAnsiTheme="majorHAnsi" w:cstheme="majorHAnsi"/>
+          <w:b/>
+          <w:bCs/>
+          <w:sz w:val="22"/>
+          <w:szCs w:val="22"/>
+        </w:rPr>
+        <w:t>\GRE\</w:t>
+      </w:r>
+      <w:proofErr w:type="spellStart"/>
+      <w:r>
+        <w:rPr>
+          <w:rFonts w:asciiTheme="majorHAnsi" w:hAnsiTheme="majorHAnsi" w:cstheme="majorHAnsi"/>
+          <w:b/>
+          <w:bCs/>
+          <w:sz w:val="22"/>
+          <w:szCs w:val="22"/>
+        </w:rPr>
+        <w:t>Model</w:t>
+      </w:r>
+      <w:proofErr w:type="spellEnd"/>
+      <w:r>
+        <w:rPr>
+          <w:rFonts w:asciiTheme="majorHAnsi" w:hAnsiTheme="majorHAnsi" w:cstheme="majorHAnsi"/>
+          <w:b/>
+          <w:bCs/>
+          <w:sz w:val="22"/>
+          <w:szCs w:val="22"/>
+        </w:rPr>
+        <w:t>\</w:t>
+      </w:r>
+      <w:proofErr w:type="spellStart"/>
+      <w:r>
+        <w:rPr>
+          <w:rFonts w:asciiTheme="majorHAnsi" w:hAnsiTheme="majorHAnsi" w:cstheme="majorHAnsi"/>
+          <w:b/>
+          <w:bCs/>
+          <w:sz w:val="22"/>
+          <w:szCs w:val="22"/>
+        </w:rPr>
+        <w:t>ApiToken</w:t>
+      </w:r>
+      <w:proofErr w:type="spellEnd"/>
+      <w:r>
+        <w:rPr>
+          <w:rFonts w:asciiTheme="majorHAnsi" w:hAnsiTheme="majorHAnsi" w:cstheme="majorHAnsi"/>
+          <w:b/>
+          <w:bCs/>
+          <w:sz w:val="22"/>
+          <w:szCs w:val="22"/>
+        </w:rPr>
+        <w:t>, asegurando así una estructura consistente para la obtención de tokens de autenticación.</w:t>
+      </w:r>
+    </w:p>
+    <w:p>
+      <w:pPr>
+        <w:jc w:val="center"/>
+        <w:rPr>
+          <w:rFonts w:asciiTheme="majorHAnsi" w:hAnsiTheme="majorHAnsi" w:cstheme="majorHAnsi"/>
+          <w:b/>
+          <w:bCs/>
+          <w:sz w:val="22"/>
+          <w:szCs w:val="22"/>
+          <w:lang w:val="es-EC"/>
+        </w:rPr>
+      </w:pPr>
+      <w:r>
+        <w:rPr>
+          <w:noProof/>
+        </w:rPr>
+        <w:lastRenderedPageBreak/>
+        <w:drawing>
+          <wp:inline distT="0" distB="0" distL="0" distR="0" wp14:anchorId="03A046AF" wp14:editId="2D94AA42">
+            <wp:extent cx="4635500" cy="2732041"/>
+            <wp:effectExtent l="0" t="0" r="0" b="0"/>
+            <wp:docPr id="46230052" name="Imagen 1"/>
+            <wp:cNvGraphicFramePr>
+              <a:graphicFrameLocks xmlns:a="http://schemas.openxmlformats.org/drawingml/2006/main" noChangeAspect="1"/>
+            </wp:cNvGraphicFramePr>
+            <a:graphic xmlns:a="http://schemas.openxmlformats.org/drawingml/2006/main">
+              <a:graphicData uri="http://schemas.openxmlformats.org/drawingml/2006/picture">
+                <pic:pic xmlns:pic="http://schemas.openxmlformats.org/drawingml/2006/picture">
+                  <pic:nvPicPr>
+                    <pic:cNvPr id="46230052" name=""/>
+                    <pic:cNvPicPr/>
+                  </pic:nvPicPr>
+                  <pic:blipFill>
+                    <a:blip r:embed="rId20"/>
+                    <a:stretch>
+                      <a:fillRect/>
+                    </a:stretch>
+                  </pic:blipFill>
+                  <pic:spPr>
+                    <a:xfrm>
+                      <a:off x="0" y="0"/>
+                      <a:ext cx="4641139" cy="2735364"/>
+                    </a:xfrm>
+                    <a:prstGeom prst="rect">
+                      <a:avLst/>
+                    </a:prstGeom>
+                  </pic:spPr>
+                </pic:pic>
+              </a:graphicData>
+            </a:graphic>
+          </wp:inline>
+        </w:drawing>
+      </w:r>
+    </w:p>
+    <w:p>
+      <w:pPr>
+        <w:rPr>
+          <w:rFonts w:asciiTheme="majorHAnsi" w:hAnsiTheme="majorHAnsi" w:cstheme="majorHAnsi"/>
+          <w:b/>
+          <w:bCs/>
+          <w:sz w:val="22"/>
+          <w:szCs w:val="22"/>
+          <w:lang w:val="es-EC"/>
+        </w:rPr>
+      </w:pPr>
+    </w:p>
+    <w:p>
+      <w:pPr>
+        <w:rPr>
+          <w:rFonts w:asciiTheme="majorHAnsi" w:hAnsiTheme="majorHAnsi" w:cstheme="majorHAnsi"/>
+          <w:b/>
+          <w:bCs/>
+          <w:sz w:val="22"/>
+          <w:szCs w:val="22"/>
+        </w:rPr>
+      </w:pPr>
+      <w:r>
+        <w:rPr>
+          <w:rFonts w:asciiTheme="majorHAnsi" w:hAnsiTheme="majorHAnsi" w:cstheme="majorHAnsi"/>
+          <w:b/>
+          <w:bCs/>
+          <w:sz w:val="22"/>
+          <w:szCs w:val="22"/>
+        </w:rPr>
+        <w:t xml:space="preserve">Este código PHP define la clase </w:t>
+      </w:r>
+      <w:proofErr w:type="spellStart"/>
+      <w:r>
+        <w:rPr>
+          <w:rFonts w:asciiTheme="majorHAnsi" w:hAnsiTheme="majorHAnsi" w:cstheme="majorHAnsi"/>
+          <w:b/>
+          <w:bCs/>
+          <w:sz w:val="22"/>
+          <w:szCs w:val="22"/>
+        </w:rPr>
+        <w:t>CpeApi</w:t>
+      </w:r>
+      <w:proofErr w:type="spellEnd"/>
+      <w:r>
+        <w:rPr>
+          <w:rFonts w:asciiTheme="majorHAnsi" w:hAnsiTheme="majorHAnsi" w:cstheme="majorHAnsi"/>
+          <w:b/>
+          <w:bCs/>
+          <w:sz w:val="22"/>
+          <w:szCs w:val="22"/>
+        </w:rPr>
+        <w:t xml:space="preserve">, un cliente de API generado automáticamente para interactuar con los servicios de la Plataforma Nueva GRE de SUNAT relacionados con los Comprobantes de Pago Electrónicos (CPE), implementando la interfaz </w:t>
+      </w:r>
+      <w:proofErr w:type="spellStart"/>
+      <w:r>
+        <w:rPr>
+          <w:rFonts w:asciiTheme="majorHAnsi" w:hAnsiTheme="majorHAnsi" w:cstheme="majorHAnsi"/>
+          <w:b/>
+          <w:bCs/>
+          <w:sz w:val="22"/>
+          <w:szCs w:val="22"/>
+        </w:rPr>
+        <w:t>CpeApiInterface</w:t>
+      </w:r>
+      <w:proofErr w:type="spellEnd"/>
+      <w:r>
+        <w:rPr>
+          <w:rFonts w:asciiTheme="majorHAnsi" w:hAnsiTheme="majorHAnsi" w:cstheme="majorHAnsi"/>
+          <w:b/>
+          <w:bCs/>
+          <w:sz w:val="22"/>
+          <w:szCs w:val="22"/>
+        </w:rPr>
+        <w:t xml:space="preserve"> para garantizar un contrato de métodos bien definido. Sus funcionalidades principales se centran en la gestión de </w:t>
+      </w:r>
+      <w:proofErr w:type="spellStart"/>
+      <w:r>
+        <w:rPr>
+          <w:rFonts w:asciiTheme="majorHAnsi" w:hAnsiTheme="majorHAnsi" w:cstheme="majorHAnsi"/>
+          <w:b/>
+          <w:bCs/>
+          <w:sz w:val="22"/>
+          <w:szCs w:val="22"/>
+        </w:rPr>
+        <w:t>CPEs</w:t>
+      </w:r>
+      <w:proofErr w:type="spellEnd"/>
+      <w:r>
+        <w:rPr>
+          <w:rFonts w:asciiTheme="majorHAnsi" w:hAnsiTheme="majorHAnsi" w:cstheme="majorHAnsi"/>
+          <w:b/>
+          <w:bCs/>
+          <w:sz w:val="22"/>
+          <w:szCs w:val="22"/>
+        </w:rPr>
+        <w:t xml:space="preserve">: el método </w:t>
+      </w:r>
+      <w:proofErr w:type="spellStart"/>
+      <w:r>
+        <w:rPr>
+          <w:rFonts w:asciiTheme="majorHAnsi" w:hAnsiTheme="majorHAnsi" w:cstheme="majorHAnsi"/>
+          <w:b/>
+          <w:bCs/>
+          <w:sz w:val="22"/>
+          <w:szCs w:val="22"/>
+        </w:rPr>
+        <w:t>enviarCpe</w:t>
+      </w:r>
+      <w:proofErr w:type="spellEnd"/>
+      <w:r>
+        <w:rPr>
+          <w:rFonts w:asciiTheme="majorHAnsi" w:hAnsiTheme="majorHAnsi" w:cstheme="majorHAnsi"/>
+          <w:b/>
+          <w:bCs/>
+          <w:sz w:val="22"/>
+          <w:szCs w:val="22"/>
+        </w:rPr>
+        <w:t xml:space="preserve">() permite enviar comprobantes electrónicos a SUNAT, requiriendo un </w:t>
+      </w:r>
+      <w:proofErr w:type="spellStart"/>
+      <w:r>
+        <w:rPr>
+          <w:rFonts w:asciiTheme="majorHAnsi" w:hAnsiTheme="majorHAnsi" w:cstheme="majorHAnsi"/>
+          <w:b/>
+          <w:bCs/>
+          <w:sz w:val="22"/>
+          <w:szCs w:val="22"/>
+        </w:rPr>
+        <w:t>filename</w:t>
+      </w:r>
+      <w:proofErr w:type="spellEnd"/>
+      <w:r>
+        <w:rPr>
+          <w:rFonts w:asciiTheme="majorHAnsi" w:hAnsiTheme="majorHAnsi" w:cstheme="majorHAnsi"/>
+          <w:b/>
+          <w:bCs/>
+          <w:sz w:val="22"/>
+          <w:szCs w:val="22"/>
+        </w:rPr>
+        <w:t xml:space="preserve"> para la URL y un objeto </w:t>
+      </w:r>
+      <w:proofErr w:type="spellStart"/>
+      <w:r>
+        <w:rPr>
+          <w:rFonts w:asciiTheme="majorHAnsi" w:hAnsiTheme="majorHAnsi" w:cstheme="majorHAnsi"/>
+          <w:b/>
+          <w:bCs/>
+          <w:sz w:val="22"/>
+          <w:szCs w:val="22"/>
+        </w:rPr>
+        <w:t>CpeDocument</w:t>
+      </w:r>
+      <w:proofErr w:type="spellEnd"/>
+      <w:r>
+        <w:rPr>
+          <w:rFonts w:asciiTheme="majorHAnsi" w:hAnsiTheme="majorHAnsi" w:cstheme="majorHAnsi"/>
+          <w:b/>
+          <w:bCs/>
+          <w:sz w:val="22"/>
+          <w:szCs w:val="22"/>
+        </w:rPr>
+        <w:t xml:space="preserve"> que encapsula el XML del comprobante, mientras que </w:t>
+      </w:r>
+      <w:proofErr w:type="spellStart"/>
+      <w:r>
+        <w:rPr>
+          <w:rFonts w:asciiTheme="majorHAnsi" w:hAnsiTheme="majorHAnsi" w:cstheme="majorHAnsi"/>
+          <w:b/>
+          <w:bCs/>
+          <w:sz w:val="22"/>
+          <w:szCs w:val="22"/>
+        </w:rPr>
+        <w:t>consultarEnvio</w:t>
+      </w:r>
+      <w:proofErr w:type="spellEnd"/>
+      <w:r>
+        <w:rPr>
+          <w:rFonts w:asciiTheme="majorHAnsi" w:hAnsiTheme="majorHAnsi" w:cstheme="majorHAnsi"/>
+          <w:b/>
+          <w:bCs/>
+          <w:sz w:val="22"/>
+          <w:szCs w:val="22"/>
+        </w:rPr>
+        <w:t xml:space="preserve">() habilita la consulta del estado de un envío previo mediante el </w:t>
+      </w:r>
+      <w:proofErr w:type="spellStart"/>
+      <w:r>
+        <w:rPr>
+          <w:rFonts w:asciiTheme="majorHAnsi" w:hAnsiTheme="majorHAnsi" w:cstheme="majorHAnsi"/>
+          <w:b/>
+          <w:bCs/>
+          <w:sz w:val="22"/>
+          <w:szCs w:val="22"/>
+        </w:rPr>
+        <w:t>numTicket</w:t>
+      </w:r>
+      <w:proofErr w:type="spellEnd"/>
+      <w:r>
+        <w:rPr>
+          <w:rFonts w:asciiTheme="majorHAnsi" w:hAnsiTheme="majorHAnsi" w:cstheme="majorHAnsi"/>
+          <w:b/>
+          <w:bCs/>
+          <w:sz w:val="22"/>
+          <w:szCs w:val="22"/>
+        </w:rPr>
+        <w:t xml:space="preserve"> (UUID) generado por SUNAT, con ambos métodos gestionando internamente la construcción de peticiones HTTP con </w:t>
+      </w:r>
+      <w:proofErr w:type="spellStart"/>
+      <w:r>
+        <w:rPr>
+          <w:rFonts w:asciiTheme="majorHAnsi" w:hAnsiTheme="majorHAnsi" w:cstheme="majorHAnsi"/>
+          <w:b/>
+          <w:bCs/>
+          <w:sz w:val="22"/>
+          <w:szCs w:val="22"/>
+        </w:rPr>
+        <w:t>Guzzle</w:t>
+      </w:r>
+      <w:proofErr w:type="spellEnd"/>
+      <w:r>
+        <w:rPr>
+          <w:rFonts w:asciiTheme="majorHAnsi" w:hAnsiTheme="majorHAnsi" w:cstheme="majorHAnsi"/>
+          <w:b/>
+          <w:bCs/>
+          <w:sz w:val="22"/>
+          <w:szCs w:val="22"/>
+        </w:rPr>
+        <w:t xml:space="preserve">, el manejo de respuestas (incluyendo la deserialización a </w:t>
+      </w:r>
+      <w:proofErr w:type="spellStart"/>
+      <w:r>
+        <w:rPr>
+          <w:rFonts w:asciiTheme="majorHAnsi" w:hAnsiTheme="majorHAnsi" w:cstheme="majorHAnsi"/>
+          <w:b/>
+          <w:bCs/>
+          <w:sz w:val="22"/>
+          <w:szCs w:val="22"/>
+        </w:rPr>
+        <w:t>CpeResponse</w:t>
+      </w:r>
+      <w:proofErr w:type="spellEnd"/>
+      <w:r>
+        <w:rPr>
+          <w:rFonts w:asciiTheme="majorHAnsi" w:hAnsiTheme="majorHAnsi" w:cstheme="majorHAnsi"/>
+          <w:b/>
+          <w:bCs/>
+          <w:sz w:val="22"/>
+          <w:szCs w:val="22"/>
+        </w:rPr>
+        <w:t xml:space="preserve"> o </w:t>
+      </w:r>
+      <w:proofErr w:type="spellStart"/>
+      <w:r>
+        <w:rPr>
+          <w:rFonts w:asciiTheme="majorHAnsi" w:hAnsiTheme="majorHAnsi" w:cstheme="majorHAnsi"/>
+          <w:b/>
+          <w:bCs/>
+          <w:sz w:val="22"/>
+          <w:szCs w:val="22"/>
+        </w:rPr>
+        <w:t>StatusResponse</w:t>
+      </w:r>
+      <w:proofErr w:type="spellEnd"/>
+      <w:r>
+        <w:rPr>
+          <w:rFonts w:asciiTheme="majorHAnsi" w:hAnsiTheme="majorHAnsi" w:cstheme="majorHAnsi"/>
+          <w:b/>
+          <w:bCs/>
+          <w:sz w:val="22"/>
+          <w:szCs w:val="22"/>
+        </w:rPr>
+        <w:t xml:space="preserve">) y la robusta gestión de errores y excepciones de comunicación y de la API de SUNAT, además de asegurar la autenticación mediante un token </w:t>
+      </w:r>
+      <w:proofErr w:type="spellStart"/>
+      <w:r>
+        <w:rPr>
+          <w:rFonts w:asciiTheme="majorHAnsi" w:hAnsiTheme="majorHAnsi" w:cstheme="majorHAnsi"/>
+          <w:b/>
+          <w:bCs/>
+          <w:sz w:val="22"/>
+          <w:szCs w:val="22"/>
+        </w:rPr>
+        <w:t>Bearer</w:t>
+      </w:r>
+      <w:proofErr w:type="spellEnd"/>
+      <w:r>
+        <w:rPr>
+          <w:rFonts w:asciiTheme="majorHAnsi" w:hAnsiTheme="majorHAnsi" w:cstheme="majorHAnsi"/>
+          <w:b/>
+          <w:bCs/>
+          <w:sz w:val="22"/>
+          <w:szCs w:val="22"/>
+        </w:rPr>
+        <w:t xml:space="preserve"> previamente obtenido.</w:t>
+      </w:r>
+    </w:p>
+    <w:p>
+      <w:pPr>
+        <w:jc w:val="center"/>
+        <w:rPr>
+          <w:rFonts w:asciiTheme="majorHAnsi" w:hAnsiTheme="majorHAnsi" w:cstheme="majorHAnsi"/>
+          <w:b/>
+          <w:bCs/>
+          <w:sz w:val="22"/>
+          <w:szCs w:val="22"/>
+          <w:lang w:val="es-EC"/>
+        </w:rPr>
+      </w:pPr>
+      <w:r>
+        <w:rPr>
+          <w:noProof/>
+        </w:rPr>
+        <w:drawing>
+          <wp:inline distT="0" distB="0" distL="0" distR="0" wp14:anchorId="1DFC90F9" wp14:editId="3F97F5FE">
+            <wp:extent cx="5074626" cy="2990850"/>
+            <wp:effectExtent l="0" t="0" r="0" b="0"/>
+            <wp:docPr id="842280516" name="Imagen 1"/>
+            <wp:cNvGraphicFramePr>
+              <a:graphicFrameLocks xmlns:a="http://schemas.openxmlformats.org/drawingml/2006/main" noChangeAspect="1"/>
+            </wp:cNvGraphicFramePr>
+            <a:graphic xmlns:a="http://schemas.openxmlformats.org/drawingml/2006/main">
+              <a:graphicData uri="http://schemas.openxmlformats.org/drawingml/2006/picture">
+                <pic:pic xmlns:pic="http://schemas.openxmlformats.org/drawingml/2006/picture">
+                  <pic:nvPicPr>
+                    <pic:cNvPr id="842280516" name=""/>
+                    <pic:cNvPicPr/>
+                  </pic:nvPicPr>
+                  <pic:blipFill>
+                    <a:blip r:embed="rId21"/>
+                    <a:stretch>
+                      <a:fillRect/>
+                    </a:stretch>
+                  </pic:blipFill>
+                  <pic:spPr>
+                    <a:xfrm>
+                      <a:off x="0" y="0"/>
+                      <a:ext cx="5081711" cy="2995026"/>
+                    </a:xfrm>
+                    <a:prstGeom prst="rect">
+                      <a:avLst/>
+                    </a:prstGeom>
+                  </pic:spPr>
+                </pic:pic>
+              </a:graphicData>
+            </a:graphic>
+          </wp:inline>
+        </w:drawing>
+      </w:r>
+    </w:p>
+    <w:p>
+      <w:pPr>
+        <w:rPr>
+          <w:rFonts w:asciiTheme="majorHAnsi" w:hAnsiTheme="majorHAnsi" w:cstheme="majorHAnsi"/>
+          <w:b/>
+          <w:bCs/>
+          <w:sz w:val="22"/>
+          <w:szCs w:val="22"/>
+        </w:rPr>
+      </w:pPr>
+      <w:r>
+        <w:rPr>
+          <w:rFonts w:asciiTheme="majorHAnsi" w:hAnsiTheme="majorHAnsi" w:cstheme="majorHAnsi"/>
+          <w:b/>
+          <w:bCs/>
+          <w:sz w:val="22"/>
+          <w:szCs w:val="22"/>
+        </w:rPr>
+        <w:t xml:space="preserve">Este código PHP define la interfaz </w:t>
+      </w:r>
+      <w:proofErr w:type="spellStart"/>
+      <w:r>
+        <w:rPr>
+          <w:rFonts w:asciiTheme="majorHAnsi" w:hAnsiTheme="majorHAnsi" w:cstheme="majorHAnsi"/>
+          <w:b/>
+          <w:bCs/>
+          <w:sz w:val="22"/>
+          <w:szCs w:val="22"/>
+        </w:rPr>
+        <w:t>CpeApiInterface</w:t>
+      </w:r>
+      <w:proofErr w:type="spellEnd"/>
+      <w:r>
+        <w:rPr>
+          <w:rFonts w:asciiTheme="majorHAnsi" w:hAnsiTheme="majorHAnsi" w:cstheme="majorHAnsi"/>
+          <w:b/>
+          <w:bCs/>
+          <w:sz w:val="22"/>
+          <w:szCs w:val="22"/>
+        </w:rPr>
+        <w:t xml:space="preserve">, que actúa como un contrato formal para las clases destinadas a interactuar con los servicios de Comprobantes de Pago Electrónicos (CPE) de SUNAT, garantizando que cualquier implementación de esta interfaz ofrezca dos funcionalidades esenciales: el método </w:t>
+      </w:r>
+      <w:proofErr w:type="spellStart"/>
+      <w:r>
+        <w:rPr>
+          <w:rFonts w:asciiTheme="majorHAnsi" w:hAnsiTheme="majorHAnsi" w:cstheme="majorHAnsi"/>
+          <w:b/>
+          <w:bCs/>
+          <w:sz w:val="22"/>
+          <w:szCs w:val="22"/>
+        </w:rPr>
+        <w:t>enviarCpe</w:t>
+      </w:r>
+      <w:proofErr w:type="spellEnd"/>
+      <w:r>
+        <w:rPr>
+          <w:rFonts w:asciiTheme="majorHAnsi" w:hAnsiTheme="majorHAnsi" w:cstheme="majorHAnsi"/>
+          <w:b/>
+          <w:bCs/>
+          <w:sz w:val="22"/>
+          <w:szCs w:val="22"/>
+        </w:rPr>
+        <w:t xml:space="preserve">(), que especifica la necesidad de enviar un </w:t>
+      </w:r>
+      <w:proofErr w:type="spellStart"/>
+      <w:r>
+        <w:rPr>
+          <w:rFonts w:asciiTheme="majorHAnsi" w:hAnsiTheme="majorHAnsi" w:cstheme="majorHAnsi"/>
+          <w:b/>
+          <w:bCs/>
+          <w:sz w:val="22"/>
+          <w:szCs w:val="22"/>
+        </w:rPr>
+        <w:t>filename</w:t>
+      </w:r>
+      <w:proofErr w:type="spellEnd"/>
+      <w:r>
+        <w:rPr>
+          <w:rFonts w:asciiTheme="majorHAnsi" w:hAnsiTheme="majorHAnsi" w:cstheme="majorHAnsi"/>
+          <w:b/>
+          <w:bCs/>
+          <w:sz w:val="22"/>
+          <w:szCs w:val="22"/>
+        </w:rPr>
+        <w:t xml:space="preserve"> y un objeto </w:t>
+      </w:r>
+      <w:proofErr w:type="spellStart"/>
+      <w:r>
+        <w:rPr>
+          <w:rFonts w:asciiTheme="majorHAnsi" w:hAnsiTheme="majorHAnsi" w:cstheme="majorHAnsi"/>
+          <w:b/>
+          <w:bCs/>
+          <w:sz w:val="22"/>
+          <w:szCs w:val="22"/>
+        </w:rPr>
+        <w:t>CpeDocument</w:t>
+      </w:r>
+      <w:proofErr w:type="spellEnd"/>
+      <w:r>
+        <w:rPr>
+          <w:rFonts w:asciiTheme="majorHAnsi" w:hAnsiTheme="majorHAnsi" w:cstheme="majorHAnsi"/>
+          <w:b/>
+          <w:bCs/>
+          <w:sz w:val="22"/>
+          <w:szCs w:val="22"/>
+        </w:rPr>
+        <w:t xml:space="preserve"> para el comprobante, retornando un </w:t>
+      </w:r>
+      <w:proofErr w:type="spellStart"/>
+      <w:r>
+        <w:rPr>
+          <w:rFonts w:asciiTheme="majorHAnsi" w:hAnsiTheme="majorHAnsi" w:cstheme="majorHAnsi"/>
+          <w:b/>
+          <w:bCs/>
+          <w:sz w:val="22"/>
+          <w:szCs w:val="22"/>
+        </w:rPr>
+        <w:t>CpeResponse</w:t>
+      </w:r>
+      <w:proofErr w:type="spellEnd"/>
+      <w:r>
+        <w:rPr>
+          <w:rFonts w:asciiTheme="majorHAnsi" w:hAnsiTheme="majorHAnsi" w:cstheme="majorHAnsi"/>
+          <w:b/>
+          <w:bCs/>
+          <w:sz w:val="22"/>
+          <w:szCs w:val="22"/>
+        </w:rPr>
+        <w:t xml:space="preserve">, y el método </w:t>
+      </w:r>
+      <w:proofErr w:type="spellStart"/>
+      <w:r>
+        <w:rPr>
+          <w:rFonts w:asciiTheme="majorHAnsi" w:hAnsiTheme="majorHAnsi" w:cstheme="majorHAnsi"/>
+          <w:b/>
+          <w:bCs/>
+          <w:sz w:val="22"/>
+          <w:szCs w:val="22"/>
+        </w:rPr>
+        <w:t>consultarEnvio</w:t>
+      </w:r>
+      <w:proofErr w:type="spellEnd"/>
+      <w:r>
+        <w:rPr>
+          <w:rFonts w:asciiTheme="majorHAnsi" w:hAnsiTheme="majorHAnsi" w:cstheme="majorHAnsi"/>
+          <w:b/>
+          <w:bCs/>
+          <w:sz w:val="22"/>
+          <w:szCs w:val="22"/>
+        </w:rPr>
+        <w:t xml:space="preserve">(), que permite verificar el estado de un envío anterior a través de un ticket, devolviendo un </w:t>
+      </w:r>
+      <w:proofErr w:type="spellStart"/>
+      <w:r>
+        <w:rPr>
+          <w:rFonts w:asciiTheme="majorHAnsi" w:hAnsiTheme="majorHAnsi" w:cstheme="majorHAnsi"/>
+          <w:b/>
+          <w:bCs/>
+          <w:sz w:val="22"/>
+          <w:szCs w:val="22"/>
+        </w:rPr>
+        <w:t>StatusResponse</w:t>
+      </w:r>
+      <w:proofErr w:type="spellEnd"/>
+      <w:r>
+        <w:rPr>
+          <w:rFonts w:asciiTheme="majorHAnsi" w:hAnsiTheme="majorHAnsi" w:cstheme="majorHAnsi"/>
+          <w:b/>
+          <w:bCs/>
+          <w:sz w:val="22"/>
+          <w:szCs w:val="22"/>
+        </w:rPr>
+        <w:t>.</w:t>
+      </w:r>
+    </w:p>
+    <w:p>
+      <w:pPr>
+        <w:jc w:val="center"/>
+        <w:rPr>
+          <w:rFonts w:asciiTheme="majorHAnsi" w:hAnsiTheme="majorHAnsi" w:cstheme="majorHAnsi"/>
+          <w:b/>
+          <w:bCs/>
+          <w:sz w:val="22"/>
+          <w:szCs w:val="22"/>
+          <w:lang w:val="es-EC"/>
+        </w:rPr>
+      </w:pPr>
+      <w:r>
+        <w:rPr>
+          <w:noProof/>
+        </w:rPr>
+        <w:lastRenderedPageBreak/>
+        <w:drawing>
+          <wp:inline distT="0" distB="0" distL="0" distR="0" wp14:anchorId="250506F4" wp14:editId="3A6F567F">
+            <wp:extent cx="4966884" cy="2927350"/>
+            <wp:effectExtent l="0" t="0" r="5715" b="6350"/>
+            <wp:docPr id="382149390" name="Imagen 1" descr="Captura de pantalla de computadora&#10;&#10;El contenido generado por IA puede ser incorrecto."/>
+            <wp:cNvGraphicFramePr>
+              <a:graphicFrameLocks xmlns:a="http://schemas.openxmlformats.org/drawingml/2006/main" noChangeAspect="1"/>
+            </wp:cNvGraphicFramePr>
+            <a:graphic xmlns:a="http://schemas.openxmlformats.org/drawingml/2006/main">
+              <a:graphicData uri="http://schemas.openxmlformats.org/drawingml/2006/picture">
+                <pic:pic xmlns:pic="http://schemas.openxmlformats.org/drawingml/2006/picture">
+                  <pic:nvPicPr>
+                    <pic:cNvPr id="382149390" name="Imagen 1" descr="Captura de pantalla de computadora&#10;&#10;El contenido generado por IA puede ser incorrecto."/>
+                    <pic:cNvPicPr/>
+                  </pic:nvPicPr>
+                  <pic:blipFill>
+                    <a:blip r:embed="rId22"/>
+                    <a:stretch>
+                      <a:fillRect/>
+                    </a:stretch>
+                  </pic:blipFill>
+                  <pic:spPr>
+                    <a:xfrm>
+                      <a:off x="0" y="0"/>
+                      <a:ext cx="4969462" cy="2928870"/>
+                    </a:xfrm>
+                    <a:prstGeom prst="rect">
+                      <a:avLst/>
+                    </a:prstGeom>
+                  </pic:spPr>
+                </pic:pic>
+              </a:graphicData>
+            </a:graphic>
+          </wp:inline>
+        </w:drawing>
+      </w:r>
+    </w:p>
+    <w:p>
+      <w:pPr>
+        <w:rPr>
+          <w:rFonts w:asciiTheme="majorHAnsi" w:hAnsiTheme="majorHAnsi" w:cstheme="majorHAnsi"/>
+          <w:b/>
+          <w:bCs/>
+          <w:sz w:val="22"/>
+          <w:szCs w:val="22"/>
+          <w:lang w:val="es-EC"/>
+        </w:rPr>
+      </w:pPr>
+    </w:p>
+    <w:p>
+      <w:pPr>
         <w:rPr>
           <w:rFonts w:asciiTheme="majorHAnsi" w:hAnsiTheme="majorHAnsi" w:cstheme="majorHAnsi"/>
           <w:b/>

</xml_diff>